<commit_message>
feat(api): implement CRUD operations for level resources
</commit_message>
<xml_diff>
--- a/week-10/laporan/PWL - Jobsheet 10 - API Bagian 1.docx
+++ b/week-10/laporan/PWL - Jobsheet 10 - API Bagian 1.docx
@@ -3247,7 +3247,7 @@
           </mc:Choice>
           <mc:Fallback>
             <w:pict>
-              <v:shape w14:anchorId="1741B232" id="Graphic 13" o:spid="_x0000_s1026" style="position:absolute;margin-left:69.4pt;margin-top:5.25pt;width:456.55pt;height:1.4pt;z-index:-15728128;visibility:visible;mso-wrap-style:square;mso-wrap-distance-left:0;mso-wrap-distance-top:0;mso-wrap-distance-right:0;mso-wrap-distance-bottom:0;mso-position-horizontal:absolute;mso-position-horizontal-relative:page;mso-position-vertical:absolute;mso-position-vertical-relative:text;v-text-anchor:top" coordsize="5798185,17780" o:gfxdata="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" path="m5798185,l,,,17779r5798185,l5798185,xe" fillcolor="black" stroked="f">
+              <v:shape w14:anchorId="7CE95C53" id="Graphic 13" o:spid="_x0000_s1026" style="position:absolute;margin-left:69.4pt;margin-top:5.25pt;width:456.55pt;height:1.4pt;z-index:-15728128;visibility:visible;mso-wrap-style:square;mso-wrap-distance-left:0;mso-wrap-distance-top:0;mso-wrap-distance-right:0;mso-wrap-distance-bottom:0;mso-position-horizontal:absolute;mso-position-horizontal-relative:page;mso-position-vertical:absolute;mso-position-vertical-relative:text;v-text-anchor:top" coordsize="5798185,17780" o:gfxdata="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" path="m5798185,l,,,17779r5798185,l5798185,xe" fillcolor="black" stroked="f">
                 <v:path arrowok="t"/>
                 <w10:wrap type="topAndBottom" anchorx="page"/>
               </v:shape>
@@ -6052,6 +6052,46 @@
         <w:spacing w:before="164"/>
         <w:ind w:left="0"/>
       </w:pPr>
+      <w:r>
+        <w:tab/>
+      </w:r>
+      <w:r>
+        <w:drawing>
+          <wp:inline distT="0" distB="0" distL="0" distR="0" wp14:anchorId="418998B1" wp14:editId="5CCC9C39">
+            <wp:extent cx="5665753" cy="2612572"/>
+            <wp:effectExtent l="0" t="0" r="0" b="0"/>
+            <wp:docPr id="286723308" name="Picture 1"/>
+            <wp:cNvGraphicFramePr>
+              <a:graphicFrameLocks xmlns:a="http://schemas.openxmlformats.org/drawingml/2006/main" noChangeAspect="1"/>
+            </wp:cNvGraphicFramePr>
+            <a:graphic xmlns:a="http://schemas.openxmlformats.org/drawingml/2006/main">
+              <a:graphicData uri="http://schemas.openxmlformats.org/drawingml/2006/picture">
+                <pic:pic xmlns:pic="http://schemas.openxmlformats.org/drawingml/2006/picture">
+                  <pic:nvPicPr>
+                    <pic:cNvPr id="286723308" name=""/>
+                    <pic:cNvPicPr/>
+                  </pic:nvPicPr>
+                  <pic:blipFill>
+                    <a:blip r:embed="rId25"/>
+                    <a:stretch>
+                      <a:fillRect/>
+                    </a:stretch>
+                  </pic:blipFill>
+                  <pic:spPr>
+                    <a:xfrm>
+                      <a:off x="0" y="0"/>
+                      <a:ext cx="5685940" cy="2621881"/>
+                    </a:xfrm>
+                    <a:prstGeom prst="rect">
+                      <a:avLst/>
+                    </a:prstGeom>
+                  </pic:spPr>
+                </pic:pic>
+              </a:graphicData>
+            </a:graphic>
+          </wp:inline>
+        </w:drawing>
+      </w:r>
     </w:p>
     <w:p>
       <w:pPr>
@@ -6413,7 +6453,7 @@
           <w:sz w:val="20"/>
         </w:rPr>
         <w:drawing>
-          <wp:inline distT="0" distB="0" distL="0" distR="0" wp14:anchorId="157B6D1B" wp14:editId="3B1557E9">
+          <wp:inline distT="0" distB="0" distL="0" distR="0" wp14:anchorId="157B6D1B" wp14:editId="5B6F78AE">
             <wp:extent cx="5156001" cy="3989641"/>
             <wp:effectExtent l="0" t="0" r="0" b="0"/>
             <wp:docPr id="20" name="Image 20"/>
@@ -6428,7 +6468,7 @@
                     <pic:cNvPicPr/>
                   </pic:nvPicPr>
                   <pic:blipFill>
-                    <a:blip r:embed="rId25" cstate="print"/>
+                    <a:blip r:embed="rId26" cstate="print"/>
                     <a:stretch>
                       <a:fillRect/>
                     </a:stretch>
@@ -6463,25 +6503,16 @@
       <w:pPr>
         <w:pStyle w:val="BodyText"/>
         <w:spacing w:line="274" w:lineRule="exact"/>
-      </w:pPr>
-      <w:r>
-        <w:rPr>
-          <w:color w:val="FF0000"/>
-        </w:rPr>
-        <w:t>Lakukan</w:t>
-      </w:r>
-      <w:r>
         <w:rPr>
           <w:color w:val="FF0000"/>
           <w:spacing w:val="-2"/>
         </w:rPr>
-        <w:t xml:space="preserve"> </w:t>
-      </w:r>
+      </w:pPr>
       <w:r>
         <w:rPr>
           <w:color w:val="FF0000"/>
         </w:rPr>
-        <w:t>percobaan</w:t>
+        <w:t>Lakukan</w:t>
       </w:r>
       <w:r>
         <w:rPr>
@@ -6494,7 +6525,7 @@
         <w:rPr>
           <w:color w:val="FF0000"/>
         </w:rPr>
-        <w:t>yang</w:t>
+        <w:t>percobaan</w:t>
       </w:r>
       <w:r>
         <w:rPr>
@@ -6507,6 +6538,19 @@
         <w:rPr>
           <w:color w:val="FF0000"/>
         </w:rPr>
+        <w:t>yang</w:t>
+      </w:r>
+      <w:r>
+        <w:rPr>
+          <w:color w:val="FF0000"/>
+          <w:spacing w:val="-2"/>
+        </w:rPr>
+        <w:t xml:space="preserve"> </w:t>
+      </w:r>
+      <w:r>
+        <w:rPr>
+          <w:color w:val="FF0000"/>
+        </w:rPr>
         <w:t>sama</w:t>
       </w:r>
       <w:r>
@@ -6588,6 +6632,185 @@
         </w:rPr>
         <w:t>Anda.</w:t>
       </w:r>
+    </w:p>
+    <w:p>
+      <w:pPr>
+        <w:pStyle w:val="BodyText"/>
+        <w:spacing w:line="274" w:lineRule="exact"/>
+        <w:rPr>
+          <w:color w:val="FF0000"/>
+          <w:spacing w:val="-2"/>
+        </w:rPr>
+      </w:pPr>
+      <w:r>
+        <w:drawing>
+          <wp:anchor distT="0" distB="0" distL="114300" distR="114300" simplePos="0" relativeHeight="251660800" behindDoc="1" locked="0" layoutInCell="1" allowOverlap="1" wp14:anchorId="54938CFA" wp14:editId="64556E42">
+            <wp:simplePos x="0" y="0"/>
+            <wp:positionH relativeFrom="column">
+              <wp:posOffset>528955</wp:posOffset>
+            </wp:positionH>
+            <wp:positionV relativeFrom="paragraph">
+              <wp:posOffset>82550</wp:posOffset>
+            </wp:positionV>
+            <wp:extent cx="5423706" cy="2470150"/>
+            <wp:effectExtent l="0" t="0" r="5715" b="6350"/>
+            <wp:wrapNone/>
+            <wp:docPr id="639053847" name="Picture 1"/>
+            <wp:cNvGraphicFramePr>
+              <a:graphicFrameLocks xmlns:a="http://schemas.openxmlformats.org/drawingml/2006/main" noChangeAspect="1"/>
+            </wp:cNvGraphicFramePr>
+            <a:graphic xmlns:a="http://schemas.openxmlformats.org/drawingml/2006/main">
+              <a:graphicData uri="http://schemas.openxmlformats.org/drawingml/2006/picture">
+                <pic:pic xmlns:pic="http://schemas.openxmlformats.org/drawingml/2006/picture">
+                  <pic:nvPicPr>
+                    <pic:cNvPr id="639053847" name=""/>
+                    <pic:cNvPicPr/>
+                  </pic:nvPicPr>
+                  <pic:blipFill>
+                    <a:blip r:embed="rId27" cstate="print">
+                      <a:extLst>
+                        <a:ext uri="{28A0092B-C50C-407E-A947-70E740481C1C}">
+                          <a14:useLocalDpi xmlns:a14="http://schemas.microsoft.com/office/drawing/2010/main" val="0"/>
+                        </a:ext>
+                      </a:extLst>
+                    </a:blip>
+                    <a:stretch>
+                      <a:fillRect/>
+                    </a:stretch>
+                  </pic:blipFill>
+                  <pic:spPr>
+                    <a:xfrm>
+                      <a:off x="0" y="0"/>
+                      <a:ext cx="5423706" cy="2470150"/>
+                    </a:xfrm>
+                    <a:prstGeom prst="rect">
+                      <a:avLst/>
+                    </a:prstGeom>
+                  </pic:spPr>
+                </pic:pic>
+              </a:graphicData>
+            </a:graphic>
+            <wp14:sizeRelH relativeFrom="margin">
+              <wp14:pctWidth>0</wp14:pctWidth>
+            </wp14:sizeRelH>
+            <wp14:sizeRelV relativeFrom="margin">
+              <wp14:pctHeight>0</wp14:pctHeight>
+            </wp14:sizeRelV>
+          </wp:anchor>
+        </w:drawing>
+      </w:r>
+    </w:p>
+    <w:p>
+      <w:pPr>
+        <w:pStyle w:val="BodyText"/>
+        <w:spacing w:line="274" w:lineRule="exact"/>
+      </w:pPr>
+    </w:p>
+    <w:p>
+      <w:pPr>
+        <w:pStyle w:val="BodyText"/>
+        <w:spacing w:line="274" w:lineRule="exact"/>
+      </w:pPr>
+    </w:p>
+    <w:p>
+      <w:pPr>
+        <w:pStyle w:val="BodyText"/>
+        <w:spacing w:line="274" w:lineRule="exact"/>
+      </w:pPr>
+    </w:p>
+    <w:p>
+      <w:pPr>
+        <w:pStyle w:val="BodyText"/>
+        <w:spacing w:line="274" w:lineRule="exact"/>
+      </w:pPr>
+    </w:p>
+    <w:p>
+      <w:pPr>
+        <w:pStyle w:val="BodyText"/>
+        <w:spacing w:line="274" w:lineRule="exact"/>
+      </w:pPr>
+    </w:p>
+    <w:p>
+      <w:pPr>
+        <w:pStyle w:val="BodyText"/>
+        <w:spacing w:line="274" w:lineRule="exact"/>
+      </w:pPr>
+    </w:p>
+    <w:p>
+      <w:pPr>
+        <w:pStyle w:val="BodyText"/>
+        <w:spacing w:line="274" w:lineRule="exact"/>
+      </w:pPr>
+    </w:p>
+    <w:p>
+      <w:pPr>
+        <w:pStyle w:val="BodyText"/>
+        <w:spacing w:line="274" w:lineRule="exact"/>
+      </w:pPr>
+    </w:p>
+    <w:p>
+      <w:pPr>
+        <w:pStyle w:val="BodyText"/>
+        <w:spacing w:line="274" w:lineRule="exact"/>
+      </w:pPr>
+    </w:p>
+    <w:p>
+      <w:pPr>
+        <w:pStyle w:val="BodyText"/>
+        <w:spacing w:line="274" w:lineRule="exact"/>
+      </w:pPr>
+    </w:p>
+    <w:p>
+      <w:pPr>
+        <w:pStyle w:val="BodyText"/>
+        <w:spacing w:line="274" w:lineRule="exact"/>
+      </w:pPr>
+    </w:p>
+    <w:p>
+      <w:pPr>
+        <w:pStyle w:val="BodyText"/>
+        <w:spacing w:line="274" w:lineRule="exact"/>
+      </w:pPr>
+    </w:p>
+    <w:p>
+      <w:pPr>
+        <w:pStyle w:val="BodyText"/>
+        <w:spacing w:line="274" w:lineRule="exact"/>
+      </w:pPr>
+    </w:p>
+    <w:p>
+      <w:pPr>
+        <w:pStyle w:val="BodyText"/>
+        <w:spacing w:line="274" w:lineRule="exact"/>
+      </w:pPr>
+    </w:p>
+    <w:p>
+      <w:pPr>
+        <w:pStyle w:val="BodyText"/>
+        <w:spacing w:line="274" w:lineRule="exact"/>
+      </w:pPr>
+      <w:r>
+        <w:rPr>
+          <w:b/>
+          <w:bCs/>
+        </w:rPr>
+        <w:t xml:space="preserve">Jawab: </w:t>
+      </w:r>
+      <w:r>
+        <w:t xml:space="preserve">Jika </w:t>
+      </w:r>
+      <w:r>
+        <w:t>kita</w:t>
+      </w:r>
+      <w:r>
+        <w:t xml:space="preserve"> mengirim data (seperti username, password) ke alamat /api/register dengan metode POST, maka aplikasi akan memproses pendaftaran pengguna baru.</w:t>
+      </w:r>
+    </w:p>
+    <w:p>
+      <w:pPr>
+        <w:pStyle w:val="BodyText"/>
+        <w:spacing w:line="274" w:lineRule="exact"/>
+      </w:pPr>
     </w:p>
     <w:p>
       <w:pPr>
@@ -6674,6 +6897,13 @@
     <w:p>
       <w:pPr>
         <w:pStyle w:val="BodyText"/>
+        <w:ind w:left="0"/>
+      </w:pPr>
+    </w:p>
+    <w:p>
+      <w:pPr>
+        <w:pStyle w:val="BodyText"/>
+        <w:spacing w:before="132"/>
         <w:ind w:left="0"/>
       </w:pPr>
     </w:p>
@@ -6859,7 +7089,7 @@
           </mc:Choice>
           <mc:Fallback>
             <w:pict>
-              <v:shape w14:anchorId="4E5F0070" id="Graphic 21" o:spid="_x0000_s1026" style="position:absolute;margin-left:69.4pt;margin-top:5.25pt;width:456.55pt;height:1.4pt;z-index:-15726592;visibility:visible;mso-wrap-style:square;mso-wrap-distance-left:0;mso-wrap-distance-top:0;mso-wrap-distance-right:0;mso-wrap-distance-bottom:0;mso-position-horizontal:absolute;mso-position-horizontal-relative:page;mso-position-vertical:absolute;mso-position-vertical-relative:text;v-text-anchor:top" coordsize="5798185,17780" o:gfxdata="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" path="m5798185,l,,,17779r5798185,l5798185,xe" fillcolor="black" stroked="f">
+              <v:shape w14:anchorId="7E07E0BF" id="Graphic 21" o:spid="_x0000_s1026" style="position:absolute;margin-left:69.4pt;margin-top:5.25pt;width:456.55pt;height:1.4pt;z-index:-15726592;visibility:visible;mso-wrap-style:square;mso-wrap-distance-left:0;mso-wrap-distance-top:0;mso-wrap-distance-right:0;mso-wrap-distance-bottom:0;mso-position-horizontal:absolute;mso-position-horizontal-relative:page;mso-position-vertical:absolute;mso-position-vertical-relative:text;v-text-anchor:top" coordsize="5798185,17780" o:gfxdata="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" path="m5798185,l,,,17779r5798185,l5798185,xe" fillcolor="black" stroked="f">
                 <v:path arrowok="t"/>
                 <w10:wrap type="topAndBottom" anchorx="page"/>
               </v:shape>
@@ -7017,6 +7247,9 @@
       <w:pPr>
         <w:pStyle w:val="BodyText"/>
         <w:spacing w:before="77" w:line="312" w:lineRule="auto"/>
+        <w:rPr>
+          <w:spacing w:val="-2"/>
+        </w:rPr>
       </w:pPr>
       <w:r>
         <w:t>Jika</w:t>
@@ -7125,6 +7358,49 @@
           <w:spacing w:val="-2"/>
         </w:rPr>
         <w:t>LoginController.</w:t>
+      </w:r>
+    </w:p>
+    <w:p>
+      <w:pPr>
+        <w:pStyle w:val="BodyText"/>
+        <w:spacing w:before="77" w:line="312" w:lineRule="auto"/>
+      </w:pPr>
+      <w:r>
+        <w:drawing>
+          <wp:inline distT="0" distB="0" distL="0" distR="0" wp14:anchorId="2BAAA377" wp14:editId="48C728A0">
+            <wp:extent cx="5302250" cy="374949"/>
+            <wp:effectExtent l="0" t="0" r="0" b="6350"/>
+            <wp:docPr id="2068181656" name="Picture 1"/>
+            <wp:cNvGraphicFramePr>
+              <a:graphicFrameLocks xmlns:a="http://schemas.openxmlformats.org/drawingml/2006/main" noChangeAspect="1"/>
+            </wp:cNvGraphicFramePr>
+            <a:graphic xmlns:a="http://schemas.openxmlformats.org/drawingml/2006/main">
+              <a:graphicData uri="http://schemas.openxmlformats.org/drawingml/2006/picture">
+                <pic:pic xmlns:pic="http://schemas.openxmlformats.org/drawingml/2006/picture">
+                  <pic:nvPicPr>
+                    <pic:cNvPr id="2068181656" name=""/>
+                    <pic:cNvPicPr/>
+                  </pic:nvPicPr>
+                  <pic:blipFill>
+                    <a:blip r:embed="rId28"/>
+                    <a:stretch>
+                      <a:fillRect/>
+                    </a:stretch>
+                  </pic:blipFill>
+                  <pic:spPr>
+                    <a:xfrm>
+                      <a:off x="0" y="0"/>
+                      <a:ext cx="5391807" cy="381282"/>
+                    </a:xfrm>
+                    <a:prstGeom prst="rect">
+                      <a:avLst/>
+                    </a:prstGeom>
+                  </pic:spPr>
+                </pic:pic>
+              </a:graphicData>
+            </a:graphic>
+          </wp:inline>
+        </w:drawing>
       </w:r>
     </w:p>
     <w:p>
@@ -7266,7 +7542,7 @@
                     <pic:cNvPicPr/>
                   </pic:nvPicPr>
                   <pic:blipFill>
-                    <a:blip r:embed="rId26" cstate="print"/>
+                    <a:blip r:embed="rId29" cstate="print"/>
                     <a:stretch>
                       <a:fillRect/>
                     </a:stretch>
@@ -7293,6 +7569,94 @@
         <w:rPr>
           <w:sz w:val="5"/>
         </w:rPr>
+      </w:pPr>
+    </w:p>
+    <w:p>
+      <w:pPr>
+        <w:pStyle w:val="BodyText"/>
+        <w:rPr>
+          <w:sz w:val="5"/>
+        </w:rPr>
+      </w:pPr>
+    </w:p>
+    <w:p>
+      <w:pPr>
+        <w:pStyle w:val="BodyText"/>
+        <w:rPr>
+          <w:sz w:val="5"/>
+        </w:rPr>
+      </w:pPr>
+    </w:p>
+    <w:p>
+      <w:pPr>
+        <w:pStyle w:val="BodyText"/>
+        <w:rPr>
+          <w:sz w:val="5"/>
+        </w:rPr>
+      </w:pPr>
+      <w:r>
+        <w:rPr>
+          <w:sz w:val="5"/>
+        </w:rPr>
+        <w:drawing>
+          <wp:inline distT="0" distB="0" distL="0" distR="0" wp14:anchorId="00D4DB7F" wp14:editId="08BD7D88">
+            <wp:extent cx="4592204" cy="1700150"/>
+            <wp:effectExtent l="0" t="0" r="0" b="0"/>
+            <wp:docPr id="586607278" name="Picture 1"/>
+            <wp:cNvGraphicFramePr>
+              <a:graphicFrameLocks xmlns:a="http://schemas.openxmlformats.org/drawingml/2006/main" noChangeAspect="1"/>
+            </wp:cNvGraphicFramePr>
+            <a:graphic xmlns:a="http://schemas.openxmlformats.org/drawingml/2006/main">
+              <a:graphicData uri="http://schemas.openxmlformats.org/drawingml/2006/picture">
+                <pic:pic xmlns:pic="http://schemas.openxmlformats.org/drawingml/2006/picture">
+                  <pic:nvPicPr>
+                    <pic:cNvPr id="586607278" name=""/>
+                    <pic:cNvPicPr/>
+                  </pic:nvPicPr>
+                  <pic:blipFill>
+                    <a:blip r:embed="rId30"/>
+                    <a:stretch>
+                      <a:fillRect/>
+                    </a:stretch>
+                  </pic:blipFill>
+                  <pic:spPr>
+                    <a:xfrm>
+                      <a:off x="0" y="0"/>
+                      <a:ext cx="4616717" cy="1709225"/>
+                    </a:xfrm>
+                    <a:prstGeom prst="rect">
+                      <a:avLst/>
+                    </a:prstGeom>
+                  </pic:spPr>
+                </pic:pic>
+              </a:graphicData>
+            </a:graphic>
+          </wp:inline>
+        </w:drawing>
+      </w:r>
+    </w:p>
+    <w:p>
+      <w:pPr>
+        <w:pStyle w:val="BodyText"/>
+        <w:rPr>
+          <w:sz w:val="5"/>
+        </w:rPr>
+      </w:pPr>
+    </w:p>
+    <w:p>
+      <w:pPr>
+        <w:pStyle w:val="BodyText"/>
+        <w:rPr>
+          <w:sz w:val="5"/>
+        </w:rPr>
+      </w:pPr>
+    </w:p>
+    <w:p>
+      <w:pPr>
+        <w:pStyle w:val="BodyText"/>
+        <w:rPr>
+          <w:sz w:val="5"/>
+        </w:rPr>
         <w:sectPr>
           <w:pgSz w:w="11910" w:h="16840"/>
           <w:pgMar w:top="2080" w:right="425" w:bottom="1100" w:left="1275" w:header="568" w:footer="916" w:gutter="0"/>
@@ -7339,7 +7703,7 @@
                     <pic:cNvPicPr/>
                   </pic:nvPicPr>
                   <pic:blipFill>
-                    <a:blip r:embed="rId27" cstate="print"/>
+                    <a:blip r:embed="rId31" cstate="print"/>
                     <a:stretch>
                       <a:fillRect/>
                     </a:stretch>
@@ -7366,6 +7730,54 @@
         <w:spacing w:before="205"/>
         <w:ind w:left="0"/>
       </w:pPr>
+      <w:r>
+        <w:lastRenderedPageBreak/>
+        <w:tab/>
+      </w:r>
+      <w:r>
+        <w:drawing>
+          <wp:inline distT="0" distB="0" distL="0" distR="0" wp14:anchorId="22317081" wp14:editId="68CC4AEE">
+            <wp:extent cx="4787003" cy="4800600"/>
+            <wp:effectExtent l="0" t="0" r="0" b="0"/>
+            <wp:docPr id="914369610" name="Picture 1"/>
+            <wp:cNvGraphicFramePr>
+              <a:graphicFrameLocks xmlns:a="http://schemas.openxmlformats.org/drawingml/2006/main" noChangeAspect="1"/>
+            </wp:cNvGraphicFramePr>
+            <a:graphic xmlns:a="http://schemas.openxmlformats.org/drawingml/2006/main">
+              <a:graphicData uri="http://schemas.openxmlformats.org/drawingml/2006/picture">
+                <pic:pic xmlns:pic="http://schemas.openxmlformats.org/drawingml/2006/picture">
+                  <pic:nvPicPr>
+                    <pic:cNvPr id="914369610" name=""/>
+                    <pic:cNvPicPr/>
+                  </pic:nvPicPr>
+                  <pic:blipFill>
+                    <a:blip r:embed="rId32"/>
+                    <a:stretch>
+                      <a:fillRect/>
+                    </a:stretch>
+                  </pic:blipFill>
+                  <pic:spPr>
+                    <a:xfrm>
+                      <a:off x="0" y="0"/>
+                      <a:ext cx="4793759" cy="4807375"/>
+                    </a:xfrm>
+                    <a:prstGeom prst="rect">
+                      <a:avLst/>
+                    </a:prstGeom>
+                  </pic:spPr>
+                </pic:pic>
+              </a:graphicData>
+            </a:graphic>
+          </wp:inline>
+        </w:drawing>
+      </w:r>
+    </w:p>
+    <w:p>
+      <w:pPr>
+        <w:pStyle w:val="BodyText"/>
+        <w:spacing w:before="205"/>
+        <w:ind w:left="0"/>
+      </w:pPr>
     </w:p>
     <w:p>
       <w:pPr>
@@ -7460,6 +7872,26 @@
         <w:pStyle w:val="BodyText"/>
         <w:spacing w:before="10"/>
         <w:ind w:left="0"/>
+        <w:rPr>
+          <w:sz w:val="4"/>
+        </w:rPr>
+      </w:pPr>
+    </w:p>
+    <w:p>
+      <w:pPr>
+        <w:pStyle w:val="BodyText"/>
+        <w:spacing w:before="10"/>
+        <w:ind w:left="0"/>
+        <w:rPr>
+          <w:sz w:val="4"/>
+        </w:rPr>
+      </w:pPr>
+    </w:p>
+    <w:p>
+      <w:pPr>
+        <w:pStyle w:val="BodyText"/>
+        <w:spacing w:before="10"/>
+        <w:ind w:left="489"/>
         <w:rPr>
           <w:sz w:val="4"/>
         </w:rPr>
@@ -7493,7 +7925,7 @@
                     <pic:cNvPicPr/>
                   </pic:nvPicPr>
                   <pic:blipFill>
-                    <a:blip r:embed="rId28" cstate="print"/>
+                    <a:blip r:embed="rId33" cstate="print"/>
                     <a:stretch>
                       <a:fillRect/>
                     </a:stretch>
@@ -7517,6 +7949,59 @@
     <w:p>
       <w:pPr>
         <w:pStyle w:val="ListParagraph"/>
+        <w:tabs>
+          <w:tab w:val="left" w:pos="849"/>
+        </w:tabs>
+        <w:spacing w:before="106" w:line="314" w:lineRule="auto"/>
+        <w:ind w:right="997" w:firstLine="0"/>
+        <w:rPr>
+          <w:sz w:val="24"/>
+        </w:rPr>
+      </w:pPr>
+      <w:r>
+        <w:rPr>
+          <w:sz w:val="24"/>
+        </w:rPr>
+        <w:drawing>
+          <wp:inline distT="0" distB="0" distL="0" distR="0" wp14:anchorId="4B8A9BEA" wp14:editId="14D62542">
+            <wp:extent cx="3841750" cy="2021716"/>
+            <wp:effectExtent l="0" t="0" r="6350" b="0"/>
+            <wp:docPr id="1191169052" name="Picture 1"/>
+            <wp:cNvGraphicFramePr>
+              <a:graphicFrameLocks xmlns:a="http://schemas.openxmlformats.org/drawingml/2006/main" noChangeAspect="1"/>
+            </wp:cNvGraphicFramePr>
+            <a:graphic xmlns:a="http://schemas.openxmlformats.org/drawingml/2006/main">
+              <a:graphicData uri="http://schemas.openxmlformats.org/drawingml/2006/picture">
+                <pic:pic xmlns:pic="http://schemas.openxmlformats.org/drawingml/2006/picture">
+                  <pic:nvPicPr>
+                    <pic:cNvPr id="1191169052" name=""/>
+                    <pic:cNvPicPr/>
+                  </pic:nvPicPr>
+                  <pic:blipFill>
+                    <a:blip r:embed="rId34"/>
+                    <a:stretch>
+                      <a:fillRect/>
+                    </a:stretch>
+                  </pic:blipFill>
+                  <pic:spPr>
+                    <a:xfrm>
+                      <a:off x="0" y="0"/>
+                      <a:ext cx="3857995" cy="2030265"/>
+                    </a:xfrm>
+                    <a:prstGeom prst="rect">
+                      <a:avLst/>
+                    </a:prstGeom>
+                  </pic:spPr>
+                </pic:pic>
+              </a:graphicData>
+            </a:graphic>
+          </wp:inline>
+        </w:drawing>
+      </w:r>
+    </w:p>
+    <w:p>
+      <w:pPr>
+        <w:pStyle w:val="ListParagraph"/>
         <w:numPr>
           <w:ilvl w:val="0"/>
           <w:numId w:val="3"/>
@@ -7535,33 +8020,9 @@
         <w:rPr>
           <w:sz w:val="24"/>
         </w:rPr>
+        <w:lastRenderedPageBreak/>
         <w:t>Jika sudah, kita akan melakukan uji coba REST API melalui aplikasi Postman. Buka aplikasi Postman, isi URL localhost/PWL_POS/public/api/login serta method POST. Klik Send.</w:t>
       </w:r>
-    </w:p>
-    <w:p>
-      <w:pPr>
-        <w:pStyle w:val="ListParagraph"/>
-        <w:spacing w:line="314" w:lineRule="auto"/>
-        <w:jc w:val="both"/>
-        <w:rPr>
-          <w:sz w:val="24"/>
-        </w:rPr>
-        <w:sectPr>
-          <w:pgSz w:w="11910" w:h="16840"/>
-          <w:pgMar w:top="2080" w:right="425" w:bottom="1100" w:left="1275" w:header="568" w:footer="916" w:gutter="0"/>
-          <w:cols w:space="720"/>
-        </w:sectPr>
-      </w:pPr>
-    </w:p>
-    <w:p>
-      <w:pPr>
-        <w:pStyle w:val="BodyText"/>
-        <w:spacing w:before="139" w:after="1"/>
-        <w:ind w:left="0"/>
-        <w:rPr>
-          <w:sz w:val="20"/>
-        </w:rPr>
-      </w:pPr>
     </w:p>
     <w:p>
       <w:pPr>
@@ -7572,12 +8033,15 @@
         </w:rPr>
       </w:pPr>
       <w:r>
+        <w:tab/>
+      </w:r>
+      <w:r>
         <w:rPr>
           <w:noProof/>
           <w:sz w:val="20"/>
         </w:rPr>
         <w:drawing>
-          <wp:inline distT="0" distB="0" distL="0" distR="0" wp14:anchorId="4390A9D0" wp14:editId="1FCF78A4">
+          <wp:inline distT="0" distB="0" distL="0" distR="0" wp14:anchorId="3696FF82" wp14:editId="59D4F9A3">
             <wp:extent cx="5080607" cy="2897028"/>
             <wp:effectExtent l="0" t="0" r="0" b="0"/>
             <wp:docPr id="25" name="Image 25" descr="A screenshot of a computer  Description automatically generated"/>
@@ -7592,7 +8056,7 @@
                     <pic:cNvPicPr/>
                   </pic:nvPicPr>
                   <pic:blipFill>
-                    <a:blip r:embed="rId29" cstate="print"/>
+                    <a:blip r:embed="rId35" cstate="print"/>
                     <a:stretch>
                       <a:fillRect/>
                     </a:stretch>
@@ -7692,25 +8156,16 @@
       <w:pPr>
         <w:pStyle w:val="BodyText"/>
         <w:spacing w:before="84"/>
-      </w:pPr>
-      <w:r>
-        <w:rPr>
-          <w:color w:val="FF0000"/>
-        </w:rPr>
-        <w:t>Lakukan</w:t>
-      </w:r>
-      <w:r>
         <w:rPr>
           <w:color w:val="FF0000"/>
           <w:spacing w:val="-2"/>
         </w:rPr>
-        <w:t xml:space="preserve"> </w:t>
-      </w:r>
+      </w:pPr>
       <w:r>
         <w:rPr>
           <w:color w:val="FF0000"/>
         </w:rPr>
-        <w:t>percobaan</w:t>
+        <w:t>Lakukan</w:t>
       </w:r>
       <w:r>
         <w:rPr>
@@ -7723,7 +8178,7 @@
         <w:rPr>
           <w:color w:val="FF0000"/>
         </w:rPr>
-        <w:t>yang</w:t>
+        <w:t>percobaan</w:t>
       </w:r>
       <w:r>
         <w:rPr>
@@ -7736,6 +8191,19 @@
         <w:rPr>
           <w:color w:val="FF0000"/>
         </w:rPr>
+        <w:t>yang</w:t>
+      </w:r>
+      <w:r>
+        <w:rPr>
+          <w:color w:val="FF0000"/>
+          <w:spacing w:val="-2"/>
+        </w:rPr>
+        <w:t xml:space="preserve"> </w:t>
+      </w:r>
+      <w:r>
+        <w:rPr>
+          <w:color w:val="FF0000"/>
+        </w:rPr>
         <w:t>sama</w:t>
       </w:r>
       <w:r>
@@ -7821,18 +8289,14 @@
     <w:p>
       <w:pPr>
         <w:pStyle w:val="BodyText"/>
-        <w:spacing w:before="164"/>
-        <w:ind w:left="0"/>
-      </w:pPr>
-      <w:r>
-        <w:tab/>
-      </w:r>
+        <w:spacing w:before="84"/>
+      </w:pPr>
       <w:r>
         <w:drawing>
-          <wp:inline distT="0" distB="0" distL="0" distR="0" wp14:anchorId="0FB1524F" wp14:editId="243A3F92">
-            <wp:extent cx="5527603" cy="2929467"/>
-            <wp:effectExtent l="0" t="0" r="0" b="4445"/>
-            <wp:docPr id="644670890" name="Picture 1"/>
+          <wp:inline distT="0" distB="0" distL="0" distR="0" wp14:anchorId="2FAE3AA6" wp14:editId="3B1DD442">
+            <wp:extent cx="5345430" cy="2214610"/>
+            <wp:effectExtent l="0" t="0" r="7620" b="0"/>
+            <wp:docPr id="1965549535" name="Picture 1"/>
             <wp:cNvGraphicFramePr>
               <a:graphicFrameLocks xmlns:a="http://schemas.openxmlformats.org/drawingml/2006/main" noChangeAspect="1"/>
             </wp:cNvGraphicFramePr>
@@ -7840,11 +8304,11 @@
               <a:graphicData uri="http://schemas.openxmlformats.org/drawingml/2006/picture">
                 <pic:pic xmlns:pic="http://schemas.openxmlformats.org/drawingml/2006/picture">
                   <pic:nvPicPr>
-                    <pic:cNvPr id="644670890" name=""/>
+                    <pic:cNvPr id="1965549535" name=""/>
                     <pic:cNvPicPr/>
                   </pic:nvPicPr>
                   <pic:blipFill>
-                    <a:blip r:embed="rId30"/>
+                    <a:blip r:embed="rId36"/>
                     <a:stretch>
                       <a:fillRect/>
                     </a:stretch>
@@ -7852,7 +8316,7 @@
                   <pic:spPr>
                     <a:xfrm>
                       <a:off x="0" y="0"/>
-                      <a:ext cx="5535357" cy="2933576"/>
+                      <a:ext cx="5355649" cy="2218844"/>
                     </a:xfrm>
                     <a:prstGeom prst="rect">
                       <a:avLst/>
@@ -7864,6 +8328,30 @@
           </wp:inline>
         </w:drawing>
       </w:r>
+    </w:p>
+    <w:p>
+      <w:pPr>
+        <w:pStyle w:val="BodyText"/>
+        <w:spacing w:before="164"/>
+        <w:ind w:left="0"/>
+      </w:pPr>
+      <w:r>
+        <w:tab/>
+      </w:r>
+    </w:p>
+    <w:p>
+      <w:pPr>
+        <w:spacing w:line="314" w:lineRule="auto"/>
+        <w:jc w:val="both"/>
+        <w:rPr>
+          <w:sz w:val="24"/>
+        </w:rPr>
+        <w:sectPr>
+          <w:pgSz w:w="11910" w:h="16840"/>
+          <w:pgMar w:top="2080" w:right="425" w:bottom="1100" w:left="1275" w:header="568" w:footer="916" w:gutter="0"/>
+          <w:cols w:space="720"/>
+        </w:sectPr>
+      </w:pPr>
     </w:p>
     <w:p>
       <w:pPr>
@@ -7886,6 +8374,7 @@
         <w:rPr>
           <w:sz w:val="24"/>
         </w:rPr>
+        <w:lastRenderedPageBreak/>
         <w:t>Selanjutnya, isikan username dan password sesuai dengan data user yang ada pada database.</w:t>
       </w:r>
       <w:r>
@@ -8072,7 +8561,6 @@
           <w:noProof/>
           <w:sz w:val="6"/>
         </w:rPr>
-        <w:lastRenderedPageBreak/>
         <w:drawing>
           <wp:anchor distT="0" distB="0" distL="0" distR="0" simplePos="0" relativeHeight="487591424" behindDoc="1" locked="0" layoutInCell="1" allowOverlap="1" wp14:anchorId="7553EA84" wp14:editId="2F58B9F9">
             <wp:simplePos x="0" y="0"/>
@@ -8097,7 +8585,7 @@
                     <pic:cNvPicPr/>
                   </pic:nvPicPr>
                   <pic:blipFill>
-                    <a:blip r:embed="rId31" cstate="print"/>
+                    <a:blip r:embed="rId37" cstate="print"/>
                     <a:stretch>
                       <a:fillRect/>
                     </a:stretch>
@@ -8124,150 +8612,242 @@
         <w:rPr>
           <w:sz w:val="6"/>
         </w:rPr>
+      </w:pPr>
+    </w:p>
+    <w:p>
+      <w:pPr>
+        <w:pStyle w:val="BodyText"/>
+        <w:spacing w:before="275"/>
+      </w:pPr>
+      <w:r>
+        <w:rPr>
+          <w:color w:val="FF0000"/>
+        </w:rPr>
+        <w:t>Lakukan</w:t>
+      </w:r>
+      <w:r>
+        <w:rPr>
+          <w:color w:val="FF0000"/>
+          <w:spacing w:val="-2"/>
+        </w:rPr>
+        <w:t xml:space="preserve"> </w:t>
+      </w:r>
+      <w:r>
+        <w:rPr>
+          <w:color w:val="FF0000"/>
+        </w:rPr>
+        <w:t>percobaan</w:t>
+      </w:r>
+      <w:r>
+        <w:rPr>
+          <w:color w:val="FF0000"/>
+          <w:spacing w:val="-2"/>
+        </w:rPr>
+        <w:t xml:space="preserve"> </w:t>
+      </w:r>
+      <w:r>
+        <w:rPr>
+          <w:color w:val="FF0000"/>
+        </w:rPr>
+        <w:t>yang</w:t>
+      </w:r>
+      <w:r>
+        <w:rPr>
+          <w:color w:val="FF0000"/>
+          <w:spacing w:val="-2"/>
+        </w:rPr>
+        <w:t xml:space="preserve"> </w:t>
+      </w:r>
+      <w:r>
+        <w:rPr>
+          <w:color w:val="FF0000"/>
+        </w:rPr>
+        <w:t>sama</w:t>
+      </w:r>
+      <w:r>
+        <w:rPr>
+          <w:color w:val="FF0000"/>
+          <w:spacing w:val="-1"/>
+        </w:rPr>
+        <w:t xml:space="preserve"> </w:t>
+      </w:r>
+      <w:r>
+        <w:rPr>
+          <w:color w:val="FF0000"/>
+        </w:rPr>
+        <w:t>dan</w:t>
+      </w:r>
+      <w:r>
+        <w:rPr>
+          <w:color w:val="FF0000"/>
+          <w:spacing w:val="-2"/>
+        </w:rPr>
+        <w:t xml:space="preserve"> </w:t>
+      </w:r>
+      <w:r>
+        <w:rPr>
+          <w:color w:val="FF0000"/>
+        </w:rPr>
+        <w:t>berikan</w:t>
+      </w:r>
+      <w:r>
+        <w:rPr>
+          <w:color w:val="FF0000"/>
+          <w:spacing w:val="-1"/>
+        </w:rPr>
+        <w:t xml:space="preserve"> </w:t>
+      </w:r>
+      <w:r>
+        <w:rPr>
+          <w:color w:val="FF0000"/>
+        </w:rPr>
+        <w:t>screenshoot</w:t>
+      </w:r>
+      <w:r>
+        <w:rPr>
+          <w:color w:val="FF0000"/>
+          <w:spacing w:val="-1"/>
+        </w:rPr>
+        <w:t xml:space="preserve"> </w:t>
+      </w:r>
+      <w:r>
+        <w:rPr>
+          <w:color w:val="FF0000"/>
+        </w:rPr>
+        <w:t>hasil</w:t>
+      </w:r>
+      <w:r>
+        <w:rPr>
+          <w:color w:val="FF0000"/>
+          <w:spacing w:val="-1"/>
+        </w:rPr>
+        <w:t xml:space="preserve"> </w:t>
+      </w:r>
+      <w:r>
+        <w:rPr>
+          <w:color w:val="FF0000"/>
+        </w:rPr>
+        <w:t>percobaan</w:t>
+      </w:r>
+      <w:r>
+        <w:rPr>
+          <w:color w:val="FF0000"/>
+          <w:spacing w:val="-13"/>
+        </w:rPr>
+        <w:t xml:space="preserve"> </w:t>
+      </w:r>
+      <w:r>
+        <w:rPr>
+          <w:color w:val="FF0000"/>
+          <w:spacing w:val="-2"/>
+        </w:rPr>
+        <w:t>Anda.</w:t>
+      </w:r>
+    </w:p>
+    <w:p>
+      <w:pPr>
+        <w:pStyle w:val="BodyText"/>
+        <w:ind w:left="0"/>
+        <w:rPr>
+          <w:sz w:val="6"/>
+        </w:rPr>
+      </w:pPr>
+    </w:p>
+    <w:p>
+      <w:pPr>
+        <w:pStyle w:val="BodyText"/>
+        <w:rPr>
+          <w:sz w:val="6"/>
+        </w:rPr>
+      </w:pPr>
+    </w:p>
+    <w:p>
+      <w:pPr>
+        <w:pStyle w:val="BodyText"/>
+        <w:rPr>
+          <w:sz w:val="6"/>
+        </w:rPr>
+      </w:pPr>
+    </w:p>
+    <w:p>
+      <w:pPr>
+        <w:pStyle w:val="BodyText"/>
+        <w:rPr>
+          <w:sz w:val="6"/>
+        </w:rPr>
+      </w:pPr>
+      <w:r>
+        <w:rPr>
+          <w:sz w:val="6"/>
+        </w:rPr>
+        <w:drawing>
+          <wp:inline distT="0" distB="0" distL="0" distR="0" wp14:anchorId="36C34897" wp14:editId="52582C6B">
+            <wp:extent cx="5227786" cy="2519680"/>
+            <wp:effectExtent l="0" t="0" r="0" b="0"/>
+            <wp:docPr id="1827818502" name="Picture 1"/>
+            <wp:cNvGraphicFramePr>
+              <a:graphicFrameLocks xmlns:a="http://schemas.openxmlformats.org/drawingml/2006/main" noChangeAspect="1"/>
+            </wp:cNvGraphicFramePr>
+            <a:graphic xmlns:a="http://schemas.openxmlformats.org/drawingml/2006/main">
+              <a:graphicData uri="http://schemas.openxmlformats.org/drawingml/2006/picture">
+                <pic:pic xmlns:pic="http://schemas.openxmlformats.org/drawingml/2006/picture">
+                  <pic:nvPicPr>
+                    <pic:cNvPr id="1827818502" name=""/>
+                    <pic:cNvPicPr/>
+                  </pic:nvPicPr>
+                  <pic:blipFill>
+                    <a:blip r:embed="rId38"/>
+                    <a:stretch>
+                      <a:fillRect/>
+                    </a:stretch>
+                  </pic:blipFill>
+                  <pic:spPr>
+                    <a:xfrm>
+                      <a:off x="0" y="0"/>
+                      <a:ext cx="5231566" cy="2521502"/>
+                    </a:xfrm>
+                    <a:prstGeom prst="rect">
+                      <a:avLst/>
+                    </a:prstGeom>
+                  </pic:spPr>
+                </pic:pic>
+              </a:graphicData>
+            </a:graphic>
+          </wp:inline>
+        </w:drawing>
+      </w:r>
+    </w:p>
+    <w:p>
+      <w:pPr>
+        <w:pStyle w:val="BodyText"/>
+        <w:rPr>
+          <w:sz w:val="6"/>
+        </w:rPr>
+      </w:pPr>
+    </w:p>
+    <w:p>
+      <w:pPr>
+        <w:pStyle w:val="BodyText"/>
+      </w:pPr>
+    </w:p>
+    <w:p>
+      <w:pPr>
+        <w:pStyle w:val="BodyText"/>
         <w:sectPr>
           <w:pgSz w:w="11910" w:h="16840"/>
           <w:pgMar w:top="2080" w:right="425" w:bottom="1100" w:left="1275" w:header="568" w:footer="916" w:gutter="0"/>
           <w:cols w:space="720"/>
         </w:sectPr>
       </w:pPr>
-    </w:p>
-    <w:p>
-      <w:pPr>
-        <w:pStyle w:val="BodyText"/>
-        <w:spacing w:before="275"/>
-      </w:pPr>
-      <w:r>
-        <w:rPr>
-          <w:color w:val="FF0000"/>
-        </w:rPr>
-        <w:lastRenderedPageBreak/>
-        <w:t>Lakukan</w:t>
-      </w:r>
-      <w:r>
-        <w:rPr>
-          <w:color w:val="FF0000"/>
-          <w:spacing w:val="-2"/>
-        </w:rPr>
-        <w:t xml:space="preserve"> </w:t>
-      </w:r>
-      <w:r>
-        <w:rPr>
-          <w:color w:val="FF0000"/>
-        </w:rPr>
-        <w:t>percobaan</w:t>
-      </w:r>
-      <w:r>
-        <w:rPr>
-          <w:color w:val="FF0000"/>
-          <w:spacing w:val="-2"/>
-        </w:rPr>
-        <w:t xml:space="preserve"> </w:t>
-      </w:r>
-      <w:r>
-        <w:rPr>
-          <w:color w:val="FF0000"/>
-        </w:rPr>
-        <w:t>yang</w:t>
-      </w:r>
-      <w:r>
-        <w:rPr>
-          <w:color w:val="FF0000"/>
-          <w:spacing w:val="-2"/>
-        </w:rPr>
-        <w:t xml:space="preserve"> </w:t>
-      </w:r>
-      <w:r>
-        <w:rPr>
-          <w:color w:val="FF0000"/>
-        </w:rPr>
-        <w:t>sama</w:t>
-      </w:r>
-      <w:r>
-        <w:rPr>
-          <w:color w:val="FF0000"/>
-          <w:spacing w:val="-1"/>
-        </w:rPr>
-        <w:t xml:space="preserve"> </w:t>
-      </w:r>
-      <w:r>
-        <w:rPr>
-          <w:color w:val="FF0000"/>
-        </w:rPr>
-        <w:t>dan</w:t>
-      </w:r>
-      <w:r>
-        <w:rPr>
-          <w:color w:val="FF0000"/>
-          <w:spacing w:val="-2"/>
-        </w:rPr>
-        <w:t xml:space="preserve"> </w:t>
-      </w:r>
-      <w:r>
-        <w:rPr>
-          <w:color w:val="FF0000"/>
-        </w:rPr>
-        <w:t>berikan</w:t>
-      </w:r>
-      <w:r>
-        <w:rPr>
-          <w:color w:val="FF0000"/>
-          <w:spacing w:val="-1"/>
-        </w:rPr>
-        <w:t xml:space="preserve"> </w:t>
-      </w:r>
-      <w:r>
-        <w:rPr>
-          <w:color w:val="FF0000"/>
-        </w:rPr>
-        <w:t>screenshoot</w:t>
-      </w:r>
-      <w:r>
-        <w:rPr>
-          <w:color w:val="FF0000"/>
-          <w:spacing w:val="-1"/>
-        </w:rPr>
-        <w:t xml:space="preserve"> </w:t>
-      </w:r>
-      <w:r>
-        <w:rPr>
-          <w:color w:val="FF0000"/>
-        </w:rPr>
-        <w:t>hasil</w:t>
-      </w:r>
-      <w:r>
-        <w:rPr>
-          <w:color w:val="FF0000"/>
-          <w:spacing w:val="-1"/>
-        </w:rPr>
-        <w:t xml:space="preserve"> </w:t>
-      </w:r>
-      <w:r>
-        <w:rPr>
-          <w:color w:val="FF0000"/>
-        </w:rPr>
-        <w:t>percobaan</w:t>
-      </w:r>
-      <w:r>
-        <w:rPr>
-          <w:color w:val="FF0000"/>
-          <w:spacing w:val="-13"/>
-        </w:rPr>
-        <w:t xml:space="preserve"> </w:t>
-      </w:r>
-      <w:r>
-        <w:rPr>
-          <w:color w:val="FF0000"/>
-          <w:spacing w:val="-2"/>
-        </w:rPr>
-        <w:t>Anda.</w:t>
-      </w:r>
-    </w:p>
-    <w:p>
-      <w:pPr>
-        <w:pStyle w:val="BodyText"/>
-        <w:spacing w:before="164"/>
-        <w:ind w:left="0"/>
-      </w:pPr>
+      <w:r>
+        <w:t xml:space="preserve">Jika </w:t>
+      </w:r>
+      <w:r>
+        <w:t>kita</w:t>
+      </w:r>
+      <w:r>
+        <w:t xml:space="preserve"> mengirim username dan password ke alamat /api/login dengan metode POST, aplikasi akan memeriksa data tersebut dan memberikan token akses jika benar.</w:t>
+      </w:r>
     </w:p>
     <w:p>
       <w:pPr>
@@ -8291,6 +8871,7 @@
           <w:color w:val="FF0000"/>
           <w:sz w:val="24"/>
         </w:rPr>
+        <w:lastRenderedPageBreak/>
         <w:t>Lakukan</w:t>
       </w:r>
       <w:r>
@@ -8465,6 +9046,59 @@
           <w:sz w:val="24"/>
         </w:rPr>
         <w:t>Anda.</w:t>
+      </w:r>
+    </w:p>
+    <w:p>
+      <w:pPr>
+        <w:pStyle w:val="ListParagraph"/>
+        <w:tabs>
+          <w:tab w:val="left" w:pos="849"/>
+        </w:tabs>
+        <w:spacing w:before="1" w:line="314" w:lineRule="auto"/>
+        <w:ind w:right="998" w:firstLine="0"/>
+        <w:rPr>
+          <w:sz w:val="24"/>
+        </w:rPr>
+      </w:pPr>
+      <w:r>
+        <w:rPr>
+          <w:sz w:val="24"/>
+        </w:rPr>
+        <w:drawing>
+          <wp:inline distT="0" distB="0" distL="0" distR="0" wp14:anchorId="7FAA5BDE" wp14:editId="3549FD55">
+            <wp:extent cx="5340350" cy="1961964"/>
+            <wp:effectExtent l="0" t="0" r="0" b="635"/>
+            <wp:docPr id="659838150" name="Picture 1"/>
+            <wp:cNvGraphicFramePr>
+              <a:graphicFrameLocks xmlns:a="http://schemas.openxmlformats.org/drawingml/2006/main" noChangeAspect="1"/>
+            </wp:cNvGraphicFramePr>
+            <a:graphic xmlns:a="http://schemas.openxmlformats.org/drawingml/2006/main">
+              <a:graphicData uri="http://schemas.openxmlformats.org/drawingml/2006/picture">
+                <pic:pic xmlns:pic="http://schemas.openxmlformats.org/drawingml/2006/picture">
+                  <pic:nvPicPr>
+                    <pic:cNvPr id="659838150" name=""/>
+                    <pic:cNvPicPr/>
+                  </pic:nvPicPr>
+                  <pic:blipFill>
+                    <a:blip r:embed="rId39"/>
+                    <a:stretch>
+                      <a:fillRect/>
+                    </a:stretch>
+                  </pic:blipFill>
+                  <pic:spPr>
+                    <a:xfrm>
+                      <a:off x="0" y="0"/>
+                      <a:ext cx="5357840" cy="1968389"/>
+                    </a:xfrm>
+                    <a:prstGeom prst="rect">
+                      <a:avLst/>
+                    </a:prstGeom>
+                  </pic:spPr>
+                </pic:pic>
+              </a:graphicData>
+            </a:graphic>
+          </wp:inline>
+        </w:drawing>
       </w:r>
     </w:p>
     <w:p>
@@ -8490,21 +9124,307 @@
         </w:rPr>
         <w:t xml:space="preserve">Coba kembali melakukan login dengan data yang benar. Sekarang mari kita coba menampilkan data user yang sedang login menggunakan URL localhost/PWL_POS/public/api/user dan method GET. </w:t>
       </w:r>
-      <w:r>
-        <w:rPr>
-          <w:color w:val="FF0000"/>
-          <w:sz w:val="24"/>
-        </w:rPr>
-        <w:t xml:space="preserve">Jelaskan hasil dari percobaan </w:t>
-      </w:r>
-      <w:r>
+    </w:p>
+    <w:p>
+      <w:pPr>
+        <w:pStyle w:val="ListParagraph"/>
+        <w:tabs>
+          <w:tab w:val="left" w:pos="849"/>
+          <w:tab w:val="left" w:pos="1985"/>
+        </w:tabs>
+        <w:spacing w:line="312" w:lineRule="auto"/>
+        <w:ind w:right="992" w:firstLine="0"/>
         <w:rPr>
           <w:color w:val="FF0000"/>
           <w:spacing w:val="-2"/>
           <w:sz w:val="24"/>
         </w:rPr>
+      </w:pPr>
+      <w:r>
+        <w:rPr>
+          <w:color w:val="FF0000"/>
+          <w:sz w:val="24"/>
+        </w:rPr>
+        <w:t xml:space="preserve">Jelaskan hasil dari percobaan </w:t>
+      </w:r>
+      <w:r>
+        <w:rPr>
+          <w:color w:val="FF0000"/>
+          <w:spacing w:val="-2"/>
+          <w:sz w:val="24"/>
+        </w:rPr>
         <w:t>tersebut.</w:t>
       </w:r>
+      <w:r>
+        <w:rPr>
+          <w:color w:val="FF0000"/>
+          <w:spacing w:val="-2"/>
+          <w:sz w:val="24"/>
+        </w:rPr>
+        <w:t xml:space="preserve"> </w:t>
+      </w:r>
+    </w:p>
+    <w:p>
+      <w:pPr>
+        <w:pStyle w:val="ListParagraph"/>
+        <w:tabs>
+          <w:tab w:val="left" w:pos="849"/>
+        </w:tabs>
+        <w:spacing w:line="312" w:lineRule="auto"/>
+        <w:ind w:right="992" w:firstLine="0"/>
+        <w:rPr>
+          <w:sz w:val="24"/>
+        </w:rPr>
+      </w:pPr>
+      <w:r>
+        <w:rPr>
+          <w:sz w:val="24"/>
+        </w:rPr>
+        <w:drawing>
+          <wp:inline distT="0" distB="0" distL="0" distR="0" wp14:anchorId="0B9D7B8C" wp14:editId="7F1E1F42">
+            <wp:extent cx="5323840" cy="2585270"/>
+            <wp:effectExtent l="0" t="0" r="0" b="5715"/>
+            <wp:docPr id="1992256279" name="Picture 1"/>
+            <wp:cNvGraphicFramePr>
+              <a:graphicFrameLocks xmlns:a="http://schemas.openxmlformats.org/drawingml/2006/main" noChangeAspect="1"/>
+            </wp:cNvGraphicFramePr>
+            <a:graphic xmlns:a="http://schemas.openxmlformats.org/drawingml/2006/main">
+              <a:graphicData uri="http://schemas.openxmlformats.org/drawingml/2006/picture">
+                <pic:pic xmlns:pic="http://schemas.openxmlformats.org/drawingml/2006/picture">
+                  <pic:nvPicPr>
+                    <pic:cNvPr id="1992256279" name=""/>
+                    <pic:cNvPicPr/>
+                  </pic:nvPicPr>
+                  <pic:blipFill>
+                    <a:blip r:embed="rId40"/>
+                    <a:stretch>
+                      <a:fillRect/>
+                    </a:stretch>
+                  </pic:blipFill>
+                  <pic:spPr>
+                    <a:xfrm>
+                      <a:off x="0" y="0"/>
+                      <a:ext cx="5342653" cy="2594406"/>
+                    </a:xfrm>
+                    <a:prstGeom prst="rect">
+                      <a:avLst/>
+                    </a:prstGeom>
+                  </pic:spPr>
+                </pic:pic>
+              </a:graphicData>
+            </a:graphic>
+          </wp:inline>
+        </w:drawing>
+      </w:r>
+    </w:p>
+    <w:p>
+      <w:pPr>
+        <w:pStyle w:val="ListParagraph"/>
+        <w:tabs>
+          <w:tab w:val="left" w:pos="849"/>
+        </w:tabs>
+        <w:spacing w:line="312" w:lineRule="auto"/>
+        <w:ind w:right="992" w:firstLine="0"/>
+        <w:rPr>
+          <w:b/>
+          <w:bCs/>
+          <w:sz w:val="24"/>
+        </w:rPr>
+      </w:pPr>
+      <w:r>
+        <w:rPr>
+          <w:b/>
+          <w:bCs/>
+          <w:sz w:val="24"/>
+        </w:rPr>
+        <w:t xml:space="preserve">Jawab: </w:t>
+      </w:r>
+    </w:p>
+    <w:p>
+      <w:pPr>
+        <w:pStyle w:val="ListParagraph"/>
+        <w:tabs>
+          <w:tab w:val="left" w:pos="849"/>
+        </w:tabs>
+        <w:spacing w:line="312" w:lineRule="auto"/>
+        <w:ind w:right="992" w:firstLine="0"/>
+        <w:rPr>
+          <w:sz w:val="24"/>
+        </w:rPr>
+      </w:pPr>
+      <w:r>
+        <w:rPr>
+          <w:sz w:val="24"/>
+        </w:rPr>
+        <w:t>Token menyimpan informasi identitas pengguna yang telah berhasil login</w:t>
+      </w:r>
+      <w:r>
+        <w:rPr>
+          <w:sz w:val="24"/>
+        </w:rPr>
+        <w:t xml:space="preserve">. </w:t>
+      </w:r>
+      <w:r>
+        <w:rPr>
+          <w:sz w:val="24"/>
+        </w:rPr>
+        <w:t xml:space="preserve">Saat kita mengakses method get pada url </w:t>
+      </w:r>
+      <w:hyperlink r:id="rId41" w:history="1">
+        <w:r>
+          <w:rPr>
+            <w:rStyle w:val="Hyperlink"/>
+            <w:sz w:val="24"/>
+          </w:rPr>
+          <w:t>http://127.0.0.1:8000/api/user</w:t>
+        </w:r>
+      </w:hyperlink>
+      <w:r>
+        <w:rPr>
+          <w:sz w:val="24"/>
+        </w:rPr>
+        <w:t xml:space="preserve">, hal ini berarti kita ingin menampilkan data </w:t>
+      </w:r>
+      <w:r>
+        <w:rPr>
+          <w:sz w:val="24"/>
+        </w:rPr>
+        <w:t xml:space="preserve">diri sendiri di alamat /api/user tetapi harus sudah </w:t>
+      </w:r>
+      <w:r>
+        <w:rPr>
+          <w:sz w:val="24"/>
+        </w:rPr>
+        <w:t>login</w:t>
+      </w:r>
+      <w:r>
+        <w:rPr>
+          <w:sz w:val="24"/>
+        </w:rPr>
+        <w:t xml:space="preserve"> dulu</w:t>
+      </w:r>
+      <w:r>
+        <w:rPr>
+          <w:sz w:val="24"/>
+        </w:rPr>
+        <w:t xml:space="preserve">. Namun di return postmannya hanya bisa menampilkan halaman login karena token belum dimasukkan. Begini tampilan jika kita sudah memasukkan tokennya: </w:t>
+      </w:r>
+    </w:p>
+    <w:p>
+      <w:pPr>
+        <w:pStyle w:val="ListParagraph"/>
+        <w:tabs>
+          <w:tab w:val="left" w:pos="849"/>
+        </w:tabs>
+        <w:spacing w:line="312" w:lineRule="auto"/>
+        <w:ind w:right="992" w:firstLine="0"/>
+        <w:rPr>
+          <w:sz w:val="24"/>
+        </w:rPr>
+      </w:pPr>
+      <w:r>
+        <w:rPr>
+          <w:sz w:val="24"/>
+        </w:rPr>
+        <w:lastRenderedPageBreak/>
+        <w:drawing>
+          <wp:inline distT="0" distB="0" distL="0" distR="0" wp14:anchorId="7EC0F9A1" wp14:editId="3487986D">
+            <wp:extent cx="4792663" cy="2427782"/>
+            <wp:effectExtent l="0" t="0" r="8255" b="0"/>
+            <wp:docPr id="1560825903" name="Picture 1"/>
+            <wp:cNvGraphicFramePr>
+              <a:graphicFrameLocks xmlns:a="http://schemas.openxmlformats.org/drawingml/2006/main" noChangeAspect="1"/>
+            </wp:cNvGraphicFramePr>
+            <a:graphic xmlns:a="http://schemas.openxmlformats.org/drawingml/2006/main">
+              <a:graphicData uri="http://schemas.openxmlformats.org/drawingml/2006/picture">
+                <pic:pic xmlns:pic="http://schemas.openxmlformats.org/drawingml/2006/picture">
+                  <pic:nvPicPr>
+                    <pic:cNvPr id="1560825903" name=""/>
+                    <pic:cNvPicPr/>
+                  </pic:nvPicPr>
+                  <pic:blipFill>
+                    <a:blip r:embed="rId42"/>
+                    <a:stretch>
+                      <a:fillRect/>
+                    </a:stretch>
+                  </pic:blipFill>
+                  <pic:spPr>
+                    <a:xfrm>
+                      <a:off x="0" y="0"/>
+                      <a:ext cx="4805474" cy="2434271"/>
+                    </a:xfrm>
+                    <a:prstGeom prst="rect">
+                      <a:avLst/>
+                    </a:prstGeom>
+                  </pic:spPr>
+                </pic:pic>
+              </a:graphicData>
+            </a:graphic>
+          </wp:inline>
+        </w:drawing>
+      </w:r>
+    </w:p>
+    <w:p>
+      <w:pPr>
+        <w:pStyle w:val="ListParagraph"/>
+        <w:tabs>
+          <w:tab w:val="left" w:pos="849"/>
+        </w:tabs>
+        <w:spacing w:line="312" w:lineRule="auto"/>
+        <w:ind w:right="992" w:firstLine="0"/>
+        <w:rPr>
+          <w:sz w:val="24"/>
+        </w:rPr>
+      </w:pPr>
+      <w:r>
+        <w:rPr>
+          <w:sz w:val="24"/>
+        </w:rPr>
+        <w:t>Setelah login, token disimpan dan ditambahkan ke header request berikutnya</w:t>
+      </w:r>
+      <w:r>
+        <w:rPr>
+          <w:sz w:val="24"/>
+        </w:rPr>
+        <w:t xml:space="preserve">. </w:t>
+      </w:r>
+      <w:r>
+        <w:rPr>
+          <w:sz w:val="24"/>
+        </w:rPr>
+        <w:t xml:space="preserve">Tanpa token, </w:t>
+      </w:r>
+      <w:r>
+        <w:rPr>
+          <w:sz w:val="24"/>
+        </w:rPr>
+        <w:t>kita</w:t>
+      </w:r>
+      <w:r>
+        <w:rPr>
+          <w:sz w:val="24"/>
+        </w:rPr>
+        <w:t xml:space="preserve"> </w:t>
+      </w:r>
+      <w:r>
+        <w:rPr>
+          <w:sz w:val="24"/>
+        </w:rPr>
+        <w:t>akan mendapatkan error 401 Unauthorized saat mencoba mengakses endpoint terproteksi</w:t>
+      </w:r>
+    </w:p>
+    <w:p>
+      <w:pPr>
+        <w:pStyle w:val="ListParagraph"/>
+        <w:tabs>
+          <w:tab w:val="left" w:pos="849"/>
+        </w:tabs>
+        <w:spacing w:line="312" w:lineRule="auto"/>
+        <w:ind w:right="992" w:firstLine="0"/>
+        <w:rPr>
+          <w:sz w:val="24"/>
+        </w:rPr>
+      </w:pPr>
     </w:p>
     <w:p>
       <w:pPr>
@@ -8791,7 +9711,7 @@
           </mc:Choice>
           <mc:Fallback>
             <w:pict>
-              <v:shape w14:anchorId="7E1FCC83" id="Graphic 27" o:spid="_x0000_s1026" style="position:absolute;margin-left:69.4pt;margin-top:5.2pt;width:456.55pt;height:1.4pt;z-index:-15724544;visibility:visible;mso-wrap-style:square;mso-wrap-distance-left:0;mso-wrap-distance-top:0;mso-wrap-distance-right:0;mso-wrap-distance-bottom:0;mso-position-horizontal:absolute;mso-position-horizontal-relative:page;mso-position-vertical:absolute;mso-position-vertical-relative:text;v-text-anchor:top" coordsize="5798185,17780" o:gfxdata="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" path="m5798185,l,,,17779r5798185,l5798185,xe" fillcolor="black" stroked="f">
+              <v:shape w14:anchorId="1AEE9AD4" id="Graphic 27" o:spid="_x0000_s1026" style="position:absolute;margin-left:69.4pt;margin-top:5.2pt;width:456.55pt;height:1.4pt;z-index:-15724544;visibility:visible;mso-wrap-style:square;mso-wrap-distance-left:0;mso-wrap-distance-top:0;mso-wrap-distance-right:0;mso-wrap-distance-bottom:0;mso-position-horizontal:absolute;mso-position-horizontal-relative:page;mso-position-vertical:absolute;mso-position-vertical-relative:text;v-text-anchor:top" coordsize="5798185,17780" o:gfxdata="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" path="m5798185,l,,,17779r5798185,l5798185,xe" fillcolor="black" stroked="f">
                 <v:path arrowok="t"/>
                 <w10:wrap type="topAndBottom" anchorx="page"/>
               </v:shape>
@@ -8895,6 +9815,8 @@
         <w:spacing w:before="83"/>
         <w:rPr>
           <w:rFonts w:ascii="Consolas"/>
+          <w:color w:val="2E5395"/>
+          <w:spacing w:val="-2"/>
         </w:rPr>
       </w:pPr>
       <w:r>
@@ -8904,6 +9826,55 @@
           <w:spacing w:val="-2"/>
         </w:rPr>
         <w:t>JWT_SHOW_BLACKLIST_EXCEPTION=true</w:t>
+      </w:r>
+    </w:p>
+    <w:p>
+      <w:pPr>
+        <w:pStyle w:val="BodyText"/>
+        <w:spacing w:before="83"/>
+        <w:rPr>
+          <w:rFonts w:ascii="Consolas"/>
+        </w:rPr>
+      </w:pPr>
+      <w:r>
+        <w:rPr>
+          <w:rFonts w:ascii="Consolas"/>
+        </w:rPr>
+        <w:drawing>
+          <wp:inline distT="0" distB="0" distL="0" distR="0" wp14:anchorId="7C850E83" wp14:editId="7160A58A">
+            <wp:extent cx="3578225" cy="2196350"/>
+            <wp:effectExtent l="0" t="0" r="3175" b="0"/>
+            <wp:docPr id="697746181" name="Picture 1"/>
+            <wp:cNvGraphicFramePr>
+              <a:graphicFrameLocks xmlns:a="http://schemas.openxmlformats.org/drawingml/2006/main" noChangeAspect="1"/>
+            </wp:cNvGraphicFramePr>
+            <a:graphic xmlns:a="http://schemas.openxmlformats.org/drawingml/2006/main">
+              <a:graphicData uri="http://schemas.openxmlformats.org/drawingml/2006/picture">
+                <pic:pic xmlns:pic="http://schemas.openxmlformats.org/drawingml/2006/picture">
+                  <pic:nvPicPr>
+                    <pic:cNvPr id="697746181" name=""/>
+                    <pic:cNvPicPr/>
+                  </pic:nvPicPr>
+                  <pic:blipFill>
+                    <a:blip r:embed="rId43"/>
+                    <a:stretch>
+                      <a:fillRect/>
+                    </a:stretch>
+                  </pic:blipFill>
+                  <pic:spPr>
+                    <a:xfrm>
+                      <a:off x="0" y="0"/>
+                      <a:ext cx="3586246" cy="2201273"/>
+                    </a:xfrm>
+                    <a:prstGeom prst="rect">
+                      <a:avLst/>
+                    </a:prstGeom>
+                  </pic:spPr>
+                </pic:pic>
+              </a:graphicData>
+            </a:graphic>
+          </wp:inline>
+        </w:drawing>
       </w:r>
     </w:p>
     <w:p>
@@ -8975,6 +9946,8 @@
         <w:ind w:left="849"/>
         <w:rPr>
           <w:rFonts w:ascii="Consolas"/>
+          <w:color w:val="2E5395"/>
+          <w:spacing w:val="-2"/>
         </w:rPr>
       </w:pPr>
       <w:r>
@@ -9029,6 +10002,55 @@
           <w:spacing w:val="-2"/>
         </w:rPr>
         <w:t>Api/LogoutController</w:t>
+      </w:r>
+    </w:p>
+    <w:p>
+      <w:pPr>
+        <w:spacing w:before="86"/>
+        <w:ind w:left="849"/>
+        <w:rPr>
+          <w:rFonts w:ascii="Consolas"/>
+        </w:rPr>
+      </w:pPr>
+      <w:r>
+        <w:rPr>
+          <w:rFonts w:ascii="Consolas"/>
+        </w:rPr>
+        <w:drawing>
+          <wp:inline distT="0" distB="0" distL="0" distR="0" wp14:anchorId="417EB516" wp14:editId="0F537002">
+            <wp:extent cx="5499596" cy="481013"/>
+            <wp:effectExtent l="0" t="0" r="6350" b="0"/>
+            <wp:docPr id="1757962578" name="Picture 1"/>
+            <wp:cNvGraphicFramePr>
+              <a:graphicFrameLocks xmlns:a="http://schemas.openxmlformats.org/drawingml/2006/main" noChangeAspect="1"/>
+            </wp:cNvGraphicFramePr>
+            <a:graphic xmlns:a="http://schemas.openxmlformats.org/drawingml/2006/main">
+              <a:graphicData uri="http://schemas.openxmlformats.org/drawingml/2006/picture">
+                <pic:pic xmlns:pic="http://schemas.openxmlformats.org/drawingml/2006/picture">
+                  <pic:nvPicPr>
+                    <pic:cNvPr id="1757962578" name=""/>
+                    <pic:cNvPicPr/>
+                  </pic:nvPicPr>
+                  <pic:blipFill>
+                    <a:blip r:embed="rId44"/>
+                    <a:stretch>
+                      <a:fillRect/>
+                    </a:stretch>
+                  </pic:blipFill>
+                  <pic:spPr>
+                    <a:xfrm>
+                      <a:off x="0" y="0"/>
+                      <a:ext cx="5538003" cy="484372"/>
+                    </a:xfrm>
+                    <a:prstGeom prst="rect">
+                      <a:avLst/>
+                    </a:prstGeom>
+                  </pic:spPr>
+                </pic:pic>
+              </a:graphicData>
+            </a:graphic>
+          </wp:inline>
+        </w:drawing>
       </w:r>
     </w:p>
     <w:p>
@@ -9106,6 +10128,46 @@
         </w:rPr>
         <w:t>berikut.</w:t>
       </w:r>
+    </w:p>
+    <w:p>
+      <w:pPr>
+        <w:pStyle w:val="ListParagraph"/>
+        <w:tabs>
+          <w:tab w:val="left" w:pos="849"/>
+        </w:tabs>
+        <w:spacing w:before="73"/>
+        <w:ind w:firstLine="0"/>
+        <w:rPr>
+          <w:spacing w:val="-2"/>
+          <w:sz w:val="24"/>
+        </w:rPr>
+      </w:pPr>
+    </w:p>
+    <w:p>
+      <w:pPr>
+        <w:pStyle w:val="ListParagraph"/>
+        <w:tabs>
+          <w:tab w:val="left" w:pos="849"/>
+        </w:tabs>
+        <w:spacing w:before="73"/>
+        <w:ind w:firstLine="0"/>
+        <w:rPr>
+          <w:spacing w:val="-2"/>
+          <w:sz w:val="24"/>
+        </w:rPr>
+      </w:pPr>
+    </w:p>
+    <w:p>
+      <w:pPr>
+        <w:tabs>
+          <w:tab w:val="left" w:pos="849"/>
+        </w:tabs>
+        <w:spacing w:before="73"/>
+        <w:rPr>
+          <w:spacing w:val="-2"/>
+          <w:sz w:val="24"/>
+        </w:rPr>
+      </w:pPr>
     </w:p>
     <w:p>
       <w:pPr>
@@ -9145,7 +10207,7 @@
                     <pic:cNvPicPr/>
                   </pic:nvPicPr>
                   <pic:blipFill>
-                    <a:blip r:embed="rId32" cstate="print"/>
+                    <a:blip r:embed="rId45" cstate="print"/>
                     <a:stretch>
                       <a:fillRect/>
                     </a:stretch>
@@ -9178,6 +10240,46 @@
           <w:cols w:space="720"/>
         </w:sectPr>
       </w:pPr>
+      <w:r>
+        <w:rPr>
+          <w:sz w:val="5"/>
+        </w:rPr>
+        <w:drawing>
+          <wp:inline distT="0" distB="0" distL="0" distR="0" wp14:anchorId="7E2E3729" wp14:editId="7DD0999B">
+            <wp:extent cx="4743020" cy="3691466"/>
+            <wp:effectExtent l="0" t="0" r="635" b="4445"/>
+            <wp:docPr id="326531885" name="Picture 1"/>
+            <wp:cNvGraphicFramePr>
+              <a:graphicFrameLocks xmlns:a="http://schemas.openxmlformats.org/drawingml/2006/main" noChangeAspect="1"/>
+            </wp:cNvGraphicFramePr>
+            <a:graphic xmlns:a="http://schemas.openxmlformats.org/drawingml/2006/main">
+              <a:graphicData uri="http://schemas.openxmlformats.org/drawingml/2006/picture">
+                <pic:pic xmlns:pic="http://schemas.openxmlformats.org/drawingml/2006/picture">
+                  <pic:nvPicPr>
+                    <pic:cNvPr id="326531885" name=""/>
+                    <pic:cNvPicPr/>
+                  </pic:nvPicPr>
+                  <pic:blipFill>
+                    <a:blip r:embed="rId46"/>
+                    <a:stretch>
+                      <a:fillRect/>
+                    </a:stretch>
+                  </pic:blipFill>
+                  <pic:spPr>
+                    <a:xfrm>
+                      <a:off x="0" y="0"/>
+                      <a:ext cx="4758862" cy="3703796"/>
+                    </a:xfrm>
+                    <a:prstGeom prst="rect">
+                      <a:avLst/>
+                    </a:prstGeom>
+                  </pic:spPr>
+                </pic:pic>
+              </a:graphicData>
+            </a:graphic>
+          </wp:inline>
+        </w:drawing>
+      </w:r>
     </w:p>
     <w:p>
       <w:pPr>
@@ -9307,7 +10409,7 @@
                     <pic:cNvPicPr/>
                   </pic:nvPicPr>
                   <pic:blipFill>
-                    <a:blip r:embed="rId33" cstate="print"/>
+                    <a:blip r:embed="rId47" cstate="print"/>
                     <a:stretch>
                       <a:fillRect/>
                     </a:stretch>
@@ -9331,6 +10433,59 @@
     <w:p>
       <w:pPr>
         <w:pStyle w:val="ListParagraph"/>
+        <w:tabs>
+          <w:tab w:val="left" w:pos="849"/>
+        </w:tabs>
+        <w:spacing w:before="93" w:line="312" w:lineRule="auto"/>
+        <w:ind w:right="1005" w:firstLine="0"/>
+        <w:rPr>
+          <w:sz w:val="24"/>
+        </w:rPr>
+      </w:pPr>
+      <w:r>
+        <w:rPr>
+          <w:sz w:val="24"/>
+        </w:rPr>
+        <w:drawing>
+          <wp:inline distT="0" distB="0" distL="0" distR="0" wp14:anchorId="2982B7E6" wp14:editId="4892F9F8">
+            <wp:extent cx="5742843" cy="1225711"/>
+            <wp:effectExtent l="0" t="0" r="0" b="0"/>
+            <wp:docPr id="1601847640" name="Picture 1"/>
+            <wp:cNvGraphicFramePr>
+              <a:graphicFrameLocks xmlns:a="http://schemas.openxmlformats.org/drawingml/2006/main" noChangeAspect="1"/>
+            </wp:cNvGraphicFramePr>
+            <a:graphic xmlns:a="http://schemas.openxmlformats.org/drawingml/2006/main">
+              <a:graphicData uri="http://schemas.openxmlformats.org/drawingml/2006/picture">
+                <pic:pic xmlns:pic="http://schemas.openxmlformats.org/drawingml/2006/picture">
+                  <pic:nvPicPr>
+                    <pic:cNvPr id="1601847640" name=""/>
+                    <pic:cNvPicPr/>
+                  </pic:nvPicPr>
+                  <pic:blipFill>
+                    <a:blip r:embed="rId48"/>
+                    <a:stretch>
+                      <a:fillRect/>
+                    </a:stretch>
+                  </pic:blipFill>
+                  <pic:spPr>
+                    <a:xfrm>
+                      <a:off x="0" y="0"/>
+                      <a:ext cx="5758822" cy="1229121"/>
+                    </a:xfrm>
+                    <a:prstGeom prst="rect">
+                      <a:avLst/>
+                    </a:prstGeom>
+                  </pic:spPr>
+                </pic:pic>
+              </a:graphicData>
+            </a:graphic>
+          </wp:inline>
+        </w:drawing>
+      </w:r>
+    </w:p>
+    <w:p>
+      <w:pPr>
+        <w:pStyle w:val="ListParagraph"/>
         <w:numPr>
           <w:ilvl w:val="0"/>
           <w:numId w:val="2"/>
@@ -9399,7 +10554,7 @@
           <w:sz w:val="24"/>
         </w:rPr>
         <w:drawing>
-          <wp:anchor distT="0" distB="0" distL="0" distR="0" simplePos="0" relativeHeight="487593472" behindDoc="1" locked="0" layoutInCell="1" allowOverlap="1" wp14:anchorId="51B7A230" wp14:editId="0CD5F5FD">
+          <wp:anchor distT="0" distB="0" distL="0" distR="0" simplePos="0" relativeHeight="487593472" behindDoc="1" locked="0" layoutInCell="1" allowOverlap="1" wp14:anchorId="51B7A230" wp14:editId="46D70CEE">
             <wp:simplePos x="0" y="0"/>
             <wp:positionH relativeFrom="page">
               <wp:posOffset>1489075</wp:posOffset>
@@ -9422,7 +10577,7 @@
                     <pic:cNvPicPr/>
                   </pic:nvPicPr>
                   <pic:blipFill>
-                    <a:blip r:embed="rId34" cstate="print"/>
+                    <a:blip r:embed="rId49" cstate="print"/>
                     <a:stretch>
                       <a:fillRect/>
                     </a:stretch>
@@ -9439,6 +10594,12 @@
                 </pic:pic>
               </a:graphicData>
             </a:graphic>
+            <wp14:sizeRelH relativeFrom="margin">
+              <wp14:pctWidth>0</wp14:pctWidth>
+            </wp14:sizeRelH>
+            <wp14:sizeRelV relativeFrom="margin">
+              <wp14:pctHeight>0</wp14:pctHeight>
+            </wp14:sizeRelV>
           </wp:anchor>
         </w:drawing>
       </w:r>
@@ -9597,25 +10758,16 @@
         <w:pStyle w:val="BodyText"/>
         <w:spacing w:before="103"/>
         <w:ind w:left="1070"/>
-      </w:pPr>
-      <w:r>
-        <w:rPr>
-          <w:color w:val="FF0000"/>
-        </w:rPr>
-        <w:t>Lakukan</w:t>
-      </w:r>
-      <w:r>
         <w:rPr>
           <w:color w:val="FF0000"/>
           <w:spacing w:val="-2"/>
         </w:rPr>
-        <w:t xml:space="preserve"> </w:t>
-      </w:r>
+      </w:pPr>
       <w:r>
         <w:rPr>
           <w:color w:val="FF0000"/>
         </w:rPr>
-        <w:t>percobaan</w:t>
+        <w:t>Lakukan</w:t>
       </w:r>
       <w:r>
         <w:rPr>
@@ -9628,7 +10780,7 @@
         <w:rPr>
           <w:color w:val="FF0000"/>
         </w:rPr>
-        <w:t>yang</w:t>
+        <w:t>percobaan</w:t>
       </w:r>
       <w:r>
         <w:rPr>
@@ -9641,6 +10793,19 @@
         <w:rPr>
           <w:color w:val="FF0000"/>
         </w:rPr>
+        <w:t>yang</w:t>
+      </w:r>
+      <w:r>
+        <w:rPr>
+          <w:color w:val="FF0000"/>
+          <w:spacing w:val="-2"/>
+        </w:rPr>
+        <w:t xml:space="preserve"> </w:t>
+      </w:r>
+      <w:r>
+        <w:rPr>
+          <w:color w:val="FF0000"/>
+        </w:rPr>
         <w:t>sama</w:t>
       </w:r>
       <w:r>
@@ -9721,6 +10886,91 @@
           <w:spacing w:val="-2"/>
         </w:rPr>
         <w:t>Anda.</w:t>
+      </w:r>
+    </w:p>
+    <w:p>
+      <w:pPr>
+        <w:pStyle w:val="BodyText"/>
+        <w:spacing w:before="103"/>
+        <w:ind w:left="1070"/>
+      </w:pPr>
+      <w:r>
+        <w:drawing>
+          <wp:inline distT="0" distB="0" distL="0" distR="0" wp14:anchorId="67B24388" wp14:editId="078609F2">
+            <wp:extent cx="4697413" cy="2133849"/>
+            <wp:effectExtent l="0" t="0" r="8255" b="0"/>
+            <wp:docPr id="2008660150" name="Picture 1"/>
+            <wp:cNvGraphicFramePr>
+              <a:graphicFrameLocks xmlns:a="http://schemas.openxmlformats.org/drawingml/2006/main" noChangeAspect="1"/>
+            </wp:cNvGraphicFramePr>
+            <a:graphic xmlns:a="http://schemas.openxmlformats.org/drawingml/2006/main">
+              <a:graphicData uri="http://schemas.openxmlformats.org/drawingml/2006/picture">
+                <pic:pic xmlns:pic="http://schemas.openxmlformats.org/drawingml/2006/picture">
+                  <pic:nvPicPr>
+                    <pic:cNvPr id="2008660150" name=""/>
+                    <pic:cNvPicPr/>
+                  </pic:nvPicPr>
+                  <pic:blipFill>
+                    <a:blip r:embed="rId50"/>
+                    <a:stretch>
+                      <a:fillRect/>
+                    </a:stretch>
+                  </pic:blipFill>
+                  <pic:spPr>
+                    <a:xfrm>
+                      <a:off x="0" y="0"/>
+                      <a:ext cx="4714432" cy="2141580"/>
+                    </a:xfrm>
+                    <a:prstGeom prst="rect">
+                      <a:avLst/>
+                    </a:prstGeom>
+                  </pic:spPr>
+                </pic:pic>
+              </a:graphicData>
+            </a:graphic>
+          </wp:inline>
+        </w:drawing>
+      </w:r>
+    </w:p>
+    <w:p>
+      <w:pPr>
+        <w:pStyle w:val="BodyText"/>
+        <w:spacing w:before="103"/>
+        <w:ind w:left="1070"/>
+      </w:pPr>
+      <w:r>
+        <w:rPr>
+          <w:b/>
+          <w:bCs/>
+        </w:rPr>
+        <w:t xml:space="preserve">Jawab: </w:t>
+      </w:r>
+      <w:r>
+        <w:t xml:space="preserve">Jika </w:t>
+      </w:r>
+      <w:r>
+        <w:t>kita</w:t>
+      </w:r>
+      <w:r>
+        <w:t xml:space="preserve"> ingin keluar dari sistem, kirim permintaan ke alamat /api/logout dengan metode POST. Ini akan membuat token </w:t>
+      </w:r>
+      <w:r>
+        <w:t>kita sebelumnya</w:t>
+      </w:r>
+      <w:r>
+        <w:t xml:space="preserve"> tidak bisa digunakan lagi.</w:t>
+      </w:r>
+      <w:r>
+        <w:t xml:space="preserve"> </w:t>
+      </w:r>
+      <w:r>
+        <w:t>JWT_SHOW_BLACKLIST_EXCEPTION=true</w:t>
+      </w:r>
+      <w:r>
+        <w:t>, m</w:t>
+      </w:r>
+      <w:r>
+        <w:t>encegah penggunaan token yang sudah tidak valid</w:t>
       </w:r>
     </w:p>
     <w:p>
@@ -9743,6 +10993,7 @@
         <w:rPr>
           <w:sz w:val="24"/>
         </w:rPr>
+        <w:lastRenderedPageBreak/>
         <w:t>Lakukan</w:t>
       </w:r>
       <w:r>
@@ -10021,7 +11272,7 @@
           </mc:Choice>
           <mc:Fallback>
             <w:pict>
-              <v:shape w14:anchorId="3D80D2AD" id="Graphic 31" o:spid="_x0000_s1026" style="position:absolute;margin-left:69.4pt;margin-top:5.4pt;width:456.55pt;height:1.4pt;z-index:-15722496;visibility:visible;mso-wrap-style:square;mso-wrap-distance-left:0;mso-wrap-distance-top:0;mso-wrap-distance-right:0;mso-wrap-distance-bottom:0;mso-position-horizontal:absolute;mso-position-horizontal-relative:page;mso-position-vertical:absolute;mso-position-vertical-relative:text;v-text-anchor:top" coordsize="5798185,17780" o:gfxdata="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" path="m5798185,l,,,17779r5798185,l5798185,xe" fillcolor="black" stroked="f">
+              <v:shape w14:anchorId="17818CAD" id="Graphic 31" o:spid="_x0000_s1026" style="position:absolute;margin-left:69.4pt;margin-top:5.4pt;width:456.55pt;height:1.4pt;z-index:-15722496;visibility:visible;mso-wrap-style:square;mso-wrap-distance-left:0;mso-wrap-distance-top:0;mso-wrap-distance-right:0;mso-wrap-distance-bottom:0;mso-position-horizontal:absolute;mso-position-horizontal-relative:page;mso-position-vertical:absolute;mso-position-vertical-relative:text;v-text-anchor:top" coordsize="5798185,17780" o:gfxdata="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" path="m5798185,l,,,17779r5798185,l5798185,xe" fillcolor="black" stroked="f">
                 <v:path arrowok="t"/>
                 <w10:wrap type="topAndBottom" anchorx="page"/>
               </v:shape>
@@ -10238,6 +11489,8 @@
         <w:ind w:left="849"/>
         <w:rPr>
           <w:rFonts w:ascii="Consolas"/>
+          <w:color w:val="2E5395"/>
+          <w:spacing w:val="-2"/>
         </w:rPr>
       </w:pPr>
       <w:r>
@@ -10292,6 +11545,55 @@
           <w:spacing w:val="-2"/>
         </w:rPr>
         <w:t>Api/LevelController</w:t>
+      </w:r>
+    </w:p>
+    <w:p>
+      <w:pPr>
+        <w:spacing w:before="85"/>
+        <w:ind w:left="849"/>
+        <w:rPr>
+          <w:rFonts w:ascii="Consolas"/>
+        </w:rPr>
+      </w:pPr>
+      <w:r>
+        <w:rPr>
+          <w:rFonts w:ascii="Consolas"/>
+        </w:rPr>
+        <w:drawing>
+          <wp:inline distT="0" distB="0" distL="0" distR="0" wp14:anchorId="25D084CA" wp14:editId="78D1770C">
+            <wp:extent cx="5356679" cy="393488"/>
+            <wp:effectExtent l="0" t="0" r="0" b="6985"/>
+            <wp:docPr id="1261560588" name="Picture 1"/>
+            <wp:cNvGraphicFramePr>
+              <a:graphicFrameLocks xmlns:a="http://schemas.openxmlformats.org/drawingml/2006/main" noChangeAspect="1"/>
+            </wp:cNvGraphicFramePr>
+            <a:graphic xmlns:a="http://schemas.openxmlformats.org/drawingml/2006/main">
+              <a:graphicData uri="http://schemas.openxmlformats.org/drawingml/2006/picture">
+                <pic:pic xmlns:pic="http://schemas.openxmlformats.org/drawingml/2006/picture">
+                  <pic:nvPicPr>
+                    <pic:cNvPr id="1261560588" name=""/>
+                    <pic:cNvPicPr/>
+                  </pic:nvPicPr>
+                  <pic:blipFill>
+                    <a:blip r:embed="rId51"/>
+                    <a:stretch>
+                      <a:fillRect/>
+                    </a:stretch>
+                  </pic:blipFill>
+                  <pic:spPr>
+                    <a:xfrm>
+                      <a:off x="0" y="0"/>
+                      <a:ext cx="5467338" cy="401617"/>
+                    </a:xfrm>
+                    <a:prstGeom prst="rect">
+                      <a:avLst/>
+                    </a:prstGeom>
+                  </pic:spPr>
+                </pic:pic>
+              </a:graphicData>
+            </a:graphic>
+          </wp:inline>
+        </w:drawing>
       </w:r>
     </w:p>
     <w:p>
@@ -10379,7 +11681,7 @@
                     <pic:cNvPicPr/>
                   </pic:nvPicPr>
                   <pic:blipFill>
-                    <a:blip r:embed="rId35" cstate="print"/>
+                    <a:blip r:embed="rId52" cstate="print"/>
                     <a:stretch>
                       <a:fillRect/>
                     </a:stretch>
@@ -10403,6 +11705,72 @@
     <w:p>
       <w:pPr>
         <w:pStyle w:val="BodyText"/>
+        <w:ind w:left="852"/>
+        <w:rPr>
+          <w:sz w:val="20"/>
+        </w:rPr>
+      </w:pPr>
+    </w:p>
+    <w:p>
+      <w:pPr>
+        <w:pStyle w:val="BodyText"/>
+        <w:ind w:left="852"/>
+        <w:rPr>
+          <w:sz w:val="20"/>
+        </w:rPr>
+      </w:pPr>
+      <w:r>
+        <w:rPr>
+          <w:sz w:val="20"/>
+        </w:rPr>
+        <w:drawing>
+          <wp:inline distT="0" distB="0" distL="0" distR="0" wp14:anchorId="2B3783E7" wp14:editId="62B94F1B">
+            <wp:extent cx="2959297" cy="2438400"/>
+            <wp:effectExtent l="0" t="0" r="0" b="0"/>
+            <wp:docPr id="1410155435" name="Picture 1"/>
+            <wp:cNvGraphicFramePr>
+              <a:graphicFrameLocks xmlns:a="http://schemas.openxmlformats.org/drawingml/2006/main" noChangeAspect="1"/>
+            </wp:cNvGraphicFramePr>
+            <a:graphic xmlns:a="http://schemas.openxmlformats.org/drawingml/2006/main">
+              <a:graphicData uri="http://schemas.openxmlformats.org/drawingml/2006/picture">
+                <pic:pic xmlns:pic="http://schemas.openxmlformats.org/drawingml/2006/picture">
+                  <pic:nvPicPr>
+                    <pic:cNvPr id="1410155435" name=""/>
+                    <pic:cNvPicPr/>
+                  </pic:nvPicPr>
+                  <pic:blipFill>
+                    <a:blip r:embed="rId53"/>
+                    <a:stretch>
+                      <a:fillRect/>
+                    </a:stretch>
+                  </pic:blipFill>
+                  <pic:spPr>
+                    <a:xfrm>
+                      <a:off x="0" y="0"/>
+                      <a:ext cx="2972365" cy="2449168"/>
+                    </a:xfrm>
+                    <a:prstGeom prst="rect">
+                      <a:avLst/>
+                    </a:prstGeom>
+                  </pic:spPr>
+                </pic:pic>
+              </a:graphicData>
+            </a:graphic>
+          </wp:inline>
+        </w:drawing>
+      </w:r>
+    </w:p>
+    <w:p>
+      <w:pPr>
+        <w:pStyle w:val="BodyText"/>
+        <w:rPr>
+          <w:sz w:val="20"/>
+        </w:rPr>
+      </w:pPr>
+    </w:p>
+    <w:p>
+      <w:pPr>
+        <w:pStyle w:val="BodyText"/>
         <w:rPr>
           <w:sz w:val="20"/>
         </w:rPr>
@@ -10437,9 +11805,9 @@
           <w:sz w:val="20"/>
         </w:rPr>
         <w:drawing>
-          <wp:inline distT="0" distB="0" distL="0" distR="0" wp14:anchorId="4217A3DF" wp14:editId="1FF67EA0">
-            <wp:extent cx="5032294" cy="4881181"/>
-            <wp:effectExtent l="0" t="0" r="0" b="0"/>
+          <wp:inline distT="0" distB="0" distL="0" distR="0" wp14:anchorId="4217A3DF" wp14:editId="67607BD2">
+            <wp:extent cx="4185138" cy="4103077"/>
+            <wp:effectExtent l="0" t="0" r="6350" b="0"/>
             <wp:docPr id="33" name="Image 33" descr="A screen shot of a computer program  Description automatically generated"/>
             <wp:cNvGraphicFramePr>
               <a:graphicFrameLocks xmlns:a="http://schemas.openxmlformats.org/drawingml/2006/main"/>
@@ -10452,7 +11820,7 @@
                     <pic:cNvPicPr/>
                   </pic:nvPicPr>
                   <pic:blipFill>
-                    <a:blip r:embed="rId36" cstate="print"/>
+                    <a:blip r:embed="rId54" cstate="print"/>
                     <a:stretch>
                       <a:fillRect/>
                     </a:stretch>
@@ -10460,7 +11828,7 @@
                   <pic:spPr>
                     <a:xfrm>
                       <a:off x="0" y="0"/>
-                      <a:ext cx="5032294" cy="4881181"/>
+                      <a:ext cx="4197089" cy="4114794"/>
                     </a:xfrm>
                     <a:prstGeom prst="rect">
                       <a:avLst/>
@@ -10475,6 +11843,91 @@
     </w:p>
     <w:p>
       <w:pPr>
+        <w:pStyle w:val="BodyText"/>
+        <w:ind w:left="852"/>
+        <w:rPr>
+          <w:sz w:val="20"/>
+        </w:rPr>
+      </w:pPr>
+    </w:p>
+    <w:p>
+      <w:pPr>
+        <w:pStyle w:val="BodyText"/>
+        <w:ind w:left="852"/>
+        <w:rPr>
+          <w:sz w:val="20"/>
+        </w:rPr>
+      </w:pPr>
+      <w:r>
+        <w:rPr>
+          <w:sz w:val="20"/>
+        </w:rPr>
+        <w:drawing>
+          <wp:inline distT="0" distB="0" distL="0" distR="0" wp14:anchorId="09A8691D" wp14:editId="1AC7F380">
+            <wp:extent cx="4161692" cy="3629355"/>
+            <wp:effectExtent l="0" t="0" r="0" b="0"/>
+            <wp:docPr id="934485336" name="Picture 1"/>
+            <wp:cNvGraphicFramePr>
+              <a:graphicFrameLocks xmlns:a="http://schemas.openxmlformats.org/drawingml/2006/main" noChangeAspect="1"/>
+            </wp:cNvGraphicFramePr>
+            <a:graphic xmlns:a="http://schemas.openxmlformats.org/drawingml/2006/main">
+              <a:graphicData uri="http://schemas.openxmlformats.org/drawingml/2006/picture">
+                <pic:pic xmlns:pic="http://schemas.openxmlformats.org/drawingml/2006/picture">
+                  <pic:nvPicPr>
+                    <pic:cNvPr id="934485336" name=""/>
+                    <pic:cNvPicPr/>
+                  </pic:nvPicPr>
+                  <pic:blipFill>
+                    <a:blip r:embed="rId55"/>
+                    <a:stretch>
+                      <a:fillRect/>
+                    </a:stretch>
+                  </pic:blipFill>
+                  <pic:spPr>
+                    <a:xfrm>
+                      <a:off x="0" y="0"/>
+                      <a:ext cx="4177991" cy="3643569"/>
+                    </a:xfrm>
+                    <a:prstGeom prst="rect">
+                      <a:avLst/>
+                    </a:prstGeom>
+                  </pic:spPr>
+                </pic:pic>
+              </a:graphicData>
+            </a:graphic>
+          </wp:inline>
+        </w:drawing>
+      </w:r>
+    </w:p>
+    <w:p>
+      <w:pPr>
+        <w:pStyle w:val="BodyText"/>
+        <w:ind w:left="852"/>
+        <w:rPr>
+          <w:sz w:val="20"/>
+        </w:rPr>
+      </w:pPr>
+    </w:p>
+    <w:p>
+      <w:pPr>
+        <w:pStyle w:val="BodyText"/>
+        <w:ind w:left="852"/>
+        <w:rPr>
+          <w:sz w:val="20"/>
+        </w:rPr>
+      </w:pPr>
+    </w:p>
+    <w:p>
+      <w:pPr>
+        <w:pStyle w:val="BodyText"/>
+        <w:ind w:left="852"/>
+        <w:rPr>
+          <w:sz w:val="20"/>
+        </w:rPr>
+      </w:pPr>
+    </w:p>
+    <w:p>
+      <w:pPr>
         <w:pStyle w:val="ListParagraph"/>
         <w:numPr>
           <w:ilvl w:val="0"/>
@@ -10493,6 +11946,7 @@
         <w:rPr>
           <w:sz w:val="24"/>
         </w:rPr>
+        <w:lastRenderedPageBreak/>
         <w:t>Kemudian</w:t>
       </w:r>
       <w:r>
@@ -10599,7 +12053,7 @@
                     <pic:cNvPicPr/>
                   </pic:nvPicPr>
                   <pic:blipFill>
-                    <a:blip r:embed="rId37" cstate="print"/>
+                    <a:blip r:embed="rId56" cstate="print"/>
                     <a:stretch>
                       <a:fillRect/>
                     </a:stretch>
@@ -10807,19 +12261,200 @@
         </w:rPr>
         <w:t xml:space="preserve"> </w:t>
       </w:r>
-      <w:r>
+    </w:p>
+    <w:p>
+      <w:pPr>
+        <w:pStyle w:val="ListParagraph"/>
+        <w:tabs>
+          <w:tab w:val="left" w:pos="849"/>
+          <w:tab w:val="left" w:pos="907"/>
+        </w:tabs>
+        <w:spacing w:before="103" w:line="312" w:lineRule="auto"/>
+        <w:ind w:right="991" w:firstLine="0"/>
+        <w:jc w:val="both"/>
         <w:rPr>
           <w:color w:val="FF0000"/>
           <w:sz w:val="24"/>
         </w:rPr>
+      </w:pPr>
+      <w:r>
+        <w:rPr>
+          <w:color w:val="FF0000"/>
+          <w:sz w:val="24"/>
+        </w:rPr>
         <w:t>Jelaskan dan berikan screenshoot hasil percobaan Anda.</w:t>
       </w:r>
     </w:p>
     <w:p>
       <w:pPr>
-        <w:pStyle w:val="BodyText"/>
-        <w:spacing w:before="83"/>
-        <w:ind w:left="0"/>
+        <w:pStyle w:val="ListParagraph"/>
+        <w:tabs>
+          <w:tab w:val="left" w:pos="849"/>
+          <w:tab w:val="left" w:pos="907"/>
+        </w:tabs>
+        <w:spacing w:before="103" w:line="312" w:lineRule="auto"/>
+        <w:ind w:right="991" w:firstLine="0"/>
+        <w:jc w:val="both"/>
+        <w:rPr>
+          <w:sz w:val="24"/>
+        </w:rPr>
+      </w:pPr>
+      <w:r>
+        <w:rPr>
+          <w:sz w:val="24"/>
+        </w:rPr>
+        <w:drawing>
+          <wp:inline distT="0" distB="0" distL="0" distR="0" wp14:anchorId="785BCC11" wp14:editId="4A812856">
+            <wp:extent cx="5356679" cy="2412866"/>
+            <wp:effectExtent l="0" t="0" r="0" b="6985"/>
+            <wp:docPr id="749260537" name="Picture 1"/>
+            <wp:cNvGraphicFramePr>
+              <a:graphicFrameLocks xmlns:a="http://schemas.openxmlformats.org/drawingml/2006/main" noChangeAspect="1"/>
+            </wp:cNvGraphicFramePr>
+            <a:graphic xmlns:a="http://schemas.openxmlformats.org/drawingml/2006/main">
+              <a:graphicData uri="http://schemas.openxmlformats.org/drawingml/2006/picture">
+                <pic:pic xmlns:pic="http://schemas.openxmlformats.org/drawingml/2006/picture">
+                  <pic:nvPicPr>
+                    <pic:cNvPr id="749260537" name=""/>
+                    <pic:cNvPicPr/>
+                  </pic:nvPicPr>
+                  <pic:blipFill>
+                    <a:blip r:embed="rId57"/>
+                    <a:stretch>
+                      <a:fillRect/>
+                    </a:stretch>
+                  </pic:blipFill>
+                  <pic:spPr>
+                    <a:xfrm>
+                      <a:off x="0" y="0"/>
+                      <a:ext cx="5368068" cy="2417996"/>
+                    </a:xfrm>
+                    <a:prstGeom prst="rect">
+                      <a:avLst/>
+                    </a:prstGeom>
+                  </pic:spPr>
+                </pic:pic>
+              </a:graphicData>
+            </a:graphic>
+          </wp:inline>
+        </w:drawing>
+      </w:r>
+    </w:p>
+    <w:p>
+      <w:pPr>
+        <w:pStyle w:val="ListParagraph"/>
+        <w:tabs>
+          <w:tab w:val="left" w:pos="849"/>
+          <w:tab w:val="left" w:pos="907"/>
+        </w:tabs>
+        <w:spacing w:before="103" w:line="312" w:lineRule="auto"/>
+        <w:ind w:right="991" w:firstLine="0"/>
+        <w:jc w:val="both"/>
+        <w:rPr>
+          <w:sz w:val="24"/>
+        </w:rPr>
+      </w:pPr>
+      <w:r>
+        <w:rPr>
+          <w:sz w:val="24"/>
+        </w:rPr>
+        <w:drawing>
+          <wp:inline distT="0" distB="0" distL="0" distR="0" wp14:anchorId="02B76749" wp14:editId="0A45F7B4">
+            <wp:extent cx="5372100" cy="1602685"/>
+            <wp:effectExtent l="0" t="0" r="0" b="0"/>
+            <wp:docPr id="288671650" name="Picture 1"/>
+            <wp:cNvGraphicFramePr>
+              <a:graphicFrameLocks xmlns:a="http://schemas.openxmlformats.org/drawingml/2006/main" noChangeAspect="1"/>
+            </wp:cNvGraphicFramePr>
+            <a:graphic xmlns:a="http://schemas.openxmlformats.org/drawingml/2006/main">
+              <a:graphicData uri="http://schemas.openxmlformats.org/drawingml/2006/picture">
+                <pic:pic xmlns:pic="http://schemas.openxmlformats.org/drawingml/2006/picture">
+                  <pic:nvPicPr>
+                    <pic:cNvPr id="288671650" name=""/>
+                    <pic:cNvPicPr/>
+                  </pic:nvPicPr>
+                  <pic:blipFill>
+                    <a:blip r:embed="rId58"/>
+                    <a:stretch>
+                      <a:fillRect/>
+                    </a:stretch>
+                  </pic:blipFill>
+                  <pic:spPr>
+                    <a:xfrm>
+                      <a:off x="0" y="0"/>
+                      <a:ext cx="5403874" cy="1612164"/>
+                    </a:xfrm>
+                    <a:prstGeom prst="rect">
+                      <a:avLst/>
+                    </a:prstGeom>
+                  </pic:spPr>
+                </pic:pic>
+              </a:graphicData>
+            </a:graphic>
+          </wp:inline>
+        </w:drawing>
+      </w:r>
+    </w:p>
+    <w:p>
+      <w:pPr>
+        <w:pStyle w:val="ListParagraph"/>
+        <w:tabs>
+          <w:tab w:val="left" w:pos="849"/>
+          <w:tab w:val="left" w:pos="907"/>
+        </w:tabs>
+        <w:spacing w:before="103" w:line="312" w:lineRule="auto"/>
+        <w:ind w:right="991" w:firstLine="0"/>
+        <w:jc w:val="both"/>
+        <w:rPr>
+          <w:sz w:val="24"/>
+        </w:rPr>
+      </w:pPr>
+      <w:r>
+        <w:rPr>
+          <w:b/>
+          <w:bCs/>
+          <w:sz w:val="24"/>
+        </w:rPr>
+        <w:t xml:space="preserve">Jawab: </w:t>
+      </w:r>
+      <w:r>
+        <w:rPr>
+          <w:sz w:val="24"/>
+        </w:rPr>
+        <w:t>Hasil yang d</w:t>
+      </w:r>
+      <w:r>
+        <w:rPr>
+          <w:sz w:val="24"/>
+        </w:rPr>
+        <w:t>id</w:t>
+      </w:r>
+      <w:r>
+        <w:rPr>
+          <w:sz w:val="24"/>
+        </w:rPr>
+        <w:t>apatkan dari Postman saat mengakses endpoint GET /api/levels adalah data dalam format JSON yang menampilkan semua level pengguna dalam sistem</w:t>
+      </w:r>
+      <w:r>
+        <w:rPr>
+          <w:sz w:val="24"/>
+        </w:rPr>
+        <w:t xml:space="preserve"> </w:t>
+      </w:r>
+    </w:p>
+    <w:p>
+      <w:pPr>
+        <w:pStyle w:val="ListParagraph"/>
+        <w:tabs>
+          <w:tab w:val="left" w:pos="849"/>
+          <w:tab w:val="left" w:pos="907"/>
+        </w:tabs>
+        <w:spacing w:before="103" w:line="312" w:lineRule="auto"/>
+        <w:ind w:right="991" w:firstLine="0"/>
+        <w:jc w:val="both"/>
+        <w:rPr>
+          <w:sz w:val="24"/>
+        </w:rPr>
       </w:pPr>
     </w:p>
     <w:p>
@@ -10900,7 +12535,7 @@
                     <pic:cNvPicPr/>
                   </pic:nvPicPr>
                   <pic:blipFill>
-                    <a:blip r:embed="rId38" cstate="print"/>
+                    <a:blip r:embed="rId59" cstate="print"/>
                     <a:stretch>
                       <a:fillRect/>
                     </a:stretch>
@@ -11005,6 +12640,80 @@
         <w:spacing w:before="164"/>
         <w:ind w:left="0"/>
       </w:pPr>
+      <w:r>
+        <w:tab/>
+      </w:r>
+      <w:r>
+        <w:drawing>
+          <wp:inline distT="0" distB="0" distL="0" distR="0" wp14:anchorId="15C4EDFD" wp14:editId="61203E00">
+            <wp:extent cx="5370830" cy="1824820"/>
+            <wp:effectExtent l="0" t="0" r="1270" b="4445"/>
+            <wp:docPr id="471588591" name="Picture 1"/>
+            <wp:cNvGraphicFramePr>
+              <a:graphicFrameLocks xmlns:a="http://schemas.openxmlformats.org/drawingml/2006/main" noChangeAspect="1"/>
+            </wp:cNvGraphicFramePr>
+            <a:graphic xmlns:a="http://schemas.openxmlformats.org/drawingml/2006/main">
+              <a:graphicData uri="http://schemas.openxmlformats.org/drawingml/2006/picture">
+                <pic:pic xmlns:pic="http://schemas.openxmlformats.org/drawingml/2006/picture">
+                  <pic:nvPicPr>
+                    <pic:cNvPr id="471588591" name=""/>
+                    <pic:cNvPicPr/>
+                  </pic:nvPicPr>
+                  <pic:blipFill>
+                    <a:blip r:embed="rId60"/>
+                    <a:stretch>
+                      <a:fillRect/>
+                    </a:stretch>
+                  </pic:blipFill>
+                  <pic:spPr>
+                    <a:xfrm>
+                      <a:off x="0" y="0"/>
+                      <a:ext cx="5379809" cy="1827871"/>
+                    </a:xfrm>
+                    <a:prstGeom prst="rect">
+                      <a:avLst/>
+                    </a:prstGeom>
+                  </pic:spPr>
+                </pic:pic>
+              </a:graphicData>
+            </a:graphic>
+          </wp:inline>
+        </w:drawing>
+      </w:r>
+    </w:p>
+    <w:p>
+      <w:pPr>
+        <w:pStyle w:val="BodyText"/>
+        <w:spacing w:before="164"/>
+        <w:ind w:left="720"/>
+        <w:rPr>
+          <w:b/>
+          <w:bCs/>
+        </w:rPr>
+      </w:pPr>
+      <w:r>
+        <w:rPr>
+          <w:b/>
+          <w:bCs/>
+        </w:rPr>
+        <w:t xml:space="preserve">Jawab: </w:t>
+      </w:r>
+      <w:r>
+        <w:t xml:space="preserve">Disini kita </w:t>
+      </w:r>
+      <w:r>
+        <w:t>sedang mengirimkan permintaan (request) ke API untuk membuat data baru di endpoint /api/levels</w:t>
+      </w:r>
+      <w:r>
+        <w:t>, yaitu dengan kode SPV as a Supervisor</w:t>
+      </w:r>
+    </w:p>
+    <w:p>
+      <w:pPr>
+        <w:pStyle w:val="BodyText"/>
+        <w:spacing w:before="164"/>
+        <w:ind w:left="0"/>
+      </w:pPr>
     </w:p>
     <w:p>
       <w:pPr>
@@ -11029,12 +12738,140 @@
         </w:rPr>
         <w:t xml:space="preserve">Berikutnya lakukan percobaan menampilkan detail data. </w:t>
       </w:r>
-      <w:r>
+    </w:p>
+    <w:p>
+      <w:pPr>
+        <w:pStyle w:val="ListParagraph"/>
+        <w:tabs>
+          <w:tab w:val="left" w:pos="849"/>
+        </w:tabs>
+        <w:spacing w:line="314" w:lineRule="auto"/>
+        <w:ind w:right="994" w:firstLine="0"/>
         <w:rPr>
           <w:color w:val="FF0000"/>
           <w:sz w:val="24"/>
         </w:rPr>
+      </w:pPr>
+      <w:r>
+        <w:rPr>
+          <w:color w:val="FF0000"/>
+          <w:sz w:val="24"/>
+        </w:rPr>
         <w:t>Jelaskan dan berikan screenshoot hasil percobaan Anda.</w:t>
+      </w:r>
+    </w:p>
+    <w:p>
+      <w:pPr>
+        <w:pStyle w:val="ListParagraph"/>
+        <w:tabs>
+          <w:tab w:val="left" w:pos="849"/>
+        </w:tabs>
+        <w:spacing w:line="314" w:lineRule="auto"/>
+        <w:ind w:right="994" w:firstLine="0"/>
+        <w:rPr>
+          <w:sz w:val="24"/>
+        </w:rPr>
+      </w:pPr>
+      <w:r>
+        <w:rPr>
+          <w:sz w:val="24"/>
+        </w:rPr>
+        <w:drawing>
+          <wp:inline distT="0" distB="0" distL="0" distR="0" wp14:anchorId="6C3ED595" wp14:editId="27373318">
+            <wp:extent cx="4927973" cy="1879484"/>
+            <wp:effectExtent l="0" t="0" r="6350" b="6985"/>
+            <wp:docPr id="832035010" name="Picture 1"/>
+            <wp:cNvGraphicFramePr>
+              <a:graphicFrameLocks xmlns:a="http://schemas.openxmlformats.org/drawingml/2006/main" noChangeAspect="1"/>
+            </wp:cNvGraphicFramePr>
+            <a:graphic xmlns:a="http://schemas.openxmlformats.org/drawingml/2006/main">
+              <a:graphicData uri="http://schemas.openxmlformats.org/drawingml/2006/picture">
+                <pic:pic xmlns:pic="http://schemas.openxmlformats.org/drawingml/2006/picture">
+                  <pic:nvPicPr>
+                    <pic:cNvPr id="832035010" name=""/>
+                    <pic:cNvPicPr/>
+                  </pic:nvPicPr>
+                  <pic:blipFill>
+                    <a:blip r:embed="rId61"/>
+                    <a:stretch>
+                      <a:fillRect/>
+                    </a:stretch>
+                  </pic:blipFill>
+                  <pic:spPr>
+                    <a:xfrm>
+                      <a:off x="0" y="0"/>
+                      <a:ext cx="4943880" cy="1885551"/>
+                    </a:xfrm>
+                    <a:prstGeom prst="rect">
+                      <a:avLst/>
+                    </a:prstGeom>
+                  </pic:spPr>
+                </pic:pic>
+              </a:graphicData>
+            </a:graphic>
+          </wp:inline>
+        </w:drawing>
+      </w:r>
+    </w:p>
+    <w:p>
+      <w:pPr>
+        <w:pStyle w:val="ListParagraph"/>
+        <w:tabs>
+          <w:tab w:val="left" w:pos="849"/>
+        </w:tabs>
+        <w:spacing w:line="314" w:lineRule="auto"/>
+        <w:ind w:right="994" w:firstLine="0"/>
+        <w:rPr>
+          <w:sz w:val="24"/>
+        </w:rPr>
+      </w:pPr>
+      <w:r>
+        <w:rPr>
+          <w:sz w:val="24"/>
+        </w:rPr>
+        <w:t xml:space="preserve">Disini kita sedang menampilkan detail data dengan endpoint </w:t>
+      </w:r>
+      <w:r>
+        <w:rPr>
+          <w:sz w:val="24"/>
+        </w:rPr>
+        <w:t>/api/levels/</w:t>
+      </w:r>
+      <w:r>
+        <w:t xml:space="preserve"> </w:t>
+      </w:r>
+      <w:r>
+        <w:rPr>
+          <w:sz w:val="24"/>
+        </w:rPr>
+        <w:t>/{level}</w:t>
+      </w:r>
+      <w:r>
+        <w:rPr>
+          <w:sz w:val="24"/>
+        </w:rPr>
+        <w:t xml:space="preserve">. Karena saya ingin menampilkan detail data dari supervisor, maka endpointnya adalah </w:t>
+      </w:r>
+      <w:hyperlink r:id="rId62" w:history="1">
+        <w:r>
+          <w:rPr>
+            <w:rStyle w:val="Hyperlink"/>
+            <w:sz w:val="24"/>
+          </w:rPr>
+          <w:t>http://127.0.0.1:8000/api/levels/55</w:t>
+        </w:r>
+      </w:hyperlink>
+      <w:r>
+        <w:rPr>
+          <w:sz w:val="24"/>
+        </w:rPr>
+        <w:t>. Dan hasilnya seperti pada gambar</w:t>
+      </w:r>
+      <w:r>
+        <w:rPr>
+          <w:sz w:val="24"/>
+        </w:rPr>
+        <w:t xml:space="preserve">. </w:t>
       </w:r>
     </w:p>
     <w:p>
@@ -11104,7 +12941,7 @@
                     <pic:cNvPicPr/>
                   </pic:nvPicPr>
                   <pic:blipFill>
-                    <a:blip r:embed="rId39" cstate="print"/>
+                    <a:blip r:embed="rId63" cstate="print"/>
                     <a:stretch>
                       <a:fillRect/>
                     </a:stretch>
@@ -11206,12 +13043,70 @@
     <w:p>
       <w:pPr>
         <w:pStyle w:val="BodyText"/>
+      </w:pPr>
+    </w:p>
+    <w:p>
+      <w:pPr>
+        <w:pStyle w:val="BodyText"/>
+      </w:pPr>
+      <w:r>
+        <w:drawing>
+          <wp:inline distT="0" distB="0" distL="0" distR="0" wp14:anchorId="641FB141" wp14:editId="6D0F17E7">
+            <wp:extent cx="5518150" cy="2113219"/>
+            <wp:effectExtent l="0" t="0" r="6350" b="1905"/>
+            <wp:docPr id="1410600510" name="Picture 1"/>
+            <wp:cNvGraphicFramePr>
+              <a:graphicFrameLocks xmlns:a="http://schemas.openxmlformats.org/drawingml/2006/main" noChangeAspect="1"/>
+            </wp:cNvGraphicFramePr>
+            <a:graphic xmlns:a="http://schemas.openxmlformats.org/drawingml/2006/main">
+              <a:graphicData uri="http://schemas.openxmlformats.org/drawingml/2006/picture">
+                <pic:pic xmlns:pic="http://schemas.openxmlformats.org/drawingml/2006/picture">
+                  <pic:nvPicPr>
+                    <pic:cNvPr id="1410600510" name=""/>
+                    <pic:cNvPicPr/>
+                  </pic:nvPicPr>
+                  <pic:blipFill>
+                    <a:blip r:embed="rId64"/>
+                    <a:stretch>
+                      <a:fillRect/>
+                    </a:stretch>
+                  </pic:blipFill>
+                  <pic:spPr>
+                    <a:xfrm>
+                      <a:off x="0" y="0"/>
+                      <a:ext cx="5526472" cy="2116406"/>
+                    </a:xfrm>
+                    <a:prstGeom prst="rect">
+                      <a:avLst/>
+                    </a:prstGeom>
+                  </pic:spPr>
+                </pic:pic>
+              </a:graphicData>
+            </a:graphic>
+          </wp:inline>
+        </w:drawing>
+      </w:r>
+    </w:p>
+    <w:p>
+      <w:pPr>
+        <w:pStyle w:val="BodyText"/>
+      </w:pPr>
+    </w:p>
+    <w:p>
+      <w:pPr>
+        <w:pStyle w:val="BodyText"/>
         <w:sectPr>
           <w:pgSz w:w="11910" w:h="16840"/>
           <w:pgMar w:top="2080" w:right="425" w:bottom="1100" w:left="1275" w:header="568" w:footer="916" w:gutter="0"/>
           <w:cols w:space="720"/>
         </w:sectPr>
       </w:pPr>
+      <w:r>
+        <w:t>Data di Query Params bersifat terlihat di URL dan terbatas panjangnya</w:t>
+      </w:r>
+      <w:r>
+        <w:t xml:space="preserve">. Params biasanya digunakan untuk GET seperti filter, dan searching. </w:t>
+      </w:r>
     </w:p>
     <w:p>
       <w:pPr>
@@ -11381,6 +13276,106 @@
     <w:p>
       <w:pPr>
         <w:pStyle w:val="ListParagraph"/>
+        <w:tabs>
+          <w:tab w:val="left" w:pos="849"/>
+        </w:tabs>
+        <w:spacing w:before="275" w:line="312" w:lineRule="auto"/>
+        <w:ind w:right="994" w:firstLine="0"/>
+        <w:rPr>
+          <w:sz w:val="24"/>
+        </w:rPr>
+      </w:pPr>
+      <w:r>
+        <w:rPr>
+          <w:sz w:val="24"/>
+        </w:rPr>
+        <w:drawing>
+          <wp:inline distT="0" distB="0" distL="0" distR="0" wp14:anchorId="029409B7" wp14:editId="1D8C5EE4">
+            <wp:extent cx="5233670" cy="1731571"/>
+            <wp:effectExtent l="0" t="0" r="5080" b="2540"/>
+            <wp:docPr id="1319301878" name="Picture 1"/>
+            <wp:cNvGraphicFramePr>
+              <a:graphicFrameLocks xmlns:a="http://schemas.openxmlformats.org/drawingml/2006/main" noChangeAspect="1"/>
+            </wp:cNvGraphicFramePr>
+            <a:graphic xmlns:a="http://schemas.openxmlformats.org/drawingml/2006/main">
+              <a:graphicData uri="http://schemas.openxmlformats.org/drawingml/2006/picture">
+                <pic:pic xmlns:pic="http://schemas.openxmlformats.org/drawingml/2006/picture">
+                  <pic:nvPicPr>
+                    <pic:cNvPr id="1319301878" name=""/>
+                    <pic:cNvPicPr/>
+                  </pic:nvPicPr>
+                  <pic:blipFill>
+                    <a:blip r:embed="rId65"/>
+                    <a:stretch>
+                      <a:fillRect/>
+                    </a:stretch>
+                  </pic:blipFill>
+                  <pic:spPr>
+                    <a:xfrm>
+                      <a:off x="0" y="0"/>
+                      <a:ext cx="5249425" cy="1736784"/>
+                    </a:xfrm>
+                    <a:prstGeom prst="rect">
+                      <a:avLst/>
+                    </a:prstGeom>
+                  </pic:spPr>
+                </pic:pic>
+              </a:graphicData>
+            </a:graphic>
+          </wp:inline>
+        </w:drawing>
+      </w:r>
+    </w:p>
+    <w:p>
+      <w:pPr>
+        <w:pStyle w:val="ListParagraph"/>
+        <w:tabs>
+          <w:tab w:val="left" w:pos="849"/>
+        </w:tabs>
+        <w:spacing w:before="275" w:line="312" w:lineRule="auto"/>
+        <w:ind w:right="994" w:firstLine="0"/>
+        <w:rPr>
+          <w:sz w:val="24"/>
+        </w:rPr>
+      </w:pPr>
+      <w:r>
+        <w:rPr>
+          <w:sz w:val="24"/>
+        </w:rPr>
+        <w:t xml:space="preserve">Disini saya menghapus level/55 menggunakan endpoint </w:t>
+      </w:r>
+      <w:hyperlink r:id="rId66" w:history="1">
+        <w:r>
+          <w:rPr>
+            <w:rStyle w:val="Hyperlink"/>
+            <w:sz w:val="24"/>
+          </w:rPr>
+          <w:t>http://127.0.0.1:8000/api/levels/55?level_kode=SPR</w:t>
+        </w:r>
+      </w:hyperlink>
+      <w:r>
+        <w:rPr>
+          <w:sz w:val="24"/>
+        </w:rPr>
+        <w:t xml:space="preserve"> dengan method DELETE dan menggunakan query params karena yg dibutuhkan hanya id saja</w:t>
+      </w:r>
+    </w:p>
+    <w:p>
+      <w:pPr>
+        <w:pStyle w:val="ListParagraph"/>
+        <w:tabs>
+          <w:tab w:val="left" w:pos="849"/>
+        </w:tabs>
+        <w:spacing w:before="275" w:line="312" w:lineRule="auto"/>
+        <w:ind w:right="994" w:firstLine="0"/>
+        <w:rPr>
+          <w:sz w:val="24"/>
+        </w:rPr>
+      </w:pPr>
+    </w:p>
+    <w:p>
+      <w:pPr>
+        <w:pStyle w:val="ListParagraph"/>
         <w:numPr>
           <w:ilvl w:val="0"/>
           <w:numId w:val="1"/>
@@ -11459,12 +13454,6 @@
         </w:rPr>
         <w:t>Github.</w:t>
       </w:r>
-    </w:p>
-    <w:p>
-      <w:pPr>
-        <w:pStyle w:val="BodyText"/>
-        <w:ind w:left="0"/>
-      </w:pPr>
     </w:p>
     <w:p>
       <w:pPr>
@@ -11793,7 +13782,7 @@
         </mc:Choice>
         <mc:Fallback>
           <w:pict>
-            <v:shape w14:anchorId="324D1F85" id="Graphic 4" o:spid="_x0000_s1026" style="position:absolute;margin-left:69.4pt;margin-top:781.95pt;width:456.55pt;height:.6pt;z-index:-15894528;visibility:visible;mso-wrap-style:square;mso-wrap-distance-left:0;mso-wrap-distance-top:0;mso-wrap-distance-right:0;mso-wrap-distance-bottom:0;mso-position-horizontal:absolute;mso-position-horizontal-relative:page;mso-position-vertical:absolute;mso-position-vertical-relative:page;v-text-anchor:top" coordsize="5798185,7620" o:gfxdata="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" path="m5798185,l,,,7619r5798185,l5798185,xe" fillcolor="black" stroked="f">
+            <v:shape w14:anchorId="2D0E9078" id="Graphic 4" o:spid="_x0000_s1026" style="position:absolute;margin-left:69.4pt;margin-top:781.95pt;width:456.55pt;height:.6pt;z-index:-15894528;visibility:visible;mso-wrap-style:square;mso-wrap-distance-left:0;mso-wrap-distance-top:0;mso-wrap-distance-right:0;mso-wrap-distance-bottom:0;mso-position-horizontal:absolute;mso-position-horizontal-relative:page;mso-position-vertical:absolute;mso-position-vertical-relative:page;v-text-anchor:top" coordsize="5798185,7620" o:gfxdata="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" path="m5798185,l,,,7619r5798185,l5798185,xe" fillcolor="black" stroked="f">
               <v:path arrowok="t"/>
               <w10:wrap anchorx="page" anchory="page"/>
             </v:shape>
@@ -12545,7 +14534,7 @@
         </mc:Choice>
         <mc:Fallback>
           <w:pict>
-            <v:shape w14:anchorId="68DBC5DC" id="Graphic 2" o:spid="_x0000_s1026" style="position:absolute;margin-left:70.2pt;margin-top:103.05pt;width:454.4pt;height:1.4pt;z-index:-15895552;visibility:visible;mso-wrap-style:square;mso-wrap-distance-left:0;mso-wrap-distance-top:0;mso-wrap-distance-right:0;mso-wrap-distance-bottom:0;mso-position-horizontal:absolute;mso-position-horizontal-relative:page;mso-position-vertical:absolute;mso-position-vertical-relative:page;v-text-anchor:top" coordsize="5770880,17780" o:gfxdata="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" path="m5770296,l1095057,r-10173,l1077277,,,,,17780r1077277,l1084884,17780r10173,l5770296,17780r,-17780xe" fillcolor="black" stroked="f">
+            <v:shape w14:anchorId="2EF47DF3" id="Graphic 2" o:spid="_x0000_s1026" style="position:absolute;margin-left:70.2pt;margin-top:103.05pt;width:454.4pt;height:1.4pt;z-index:-15895552;visibility:visible;mso-wrap-style:square;mso-wrap-distance-left:0;mso-wrap-distance-top:0;mso-wrap-distance-right:0;mso-wrap-distance-bottom:0;mso-position-horizontal:absolute;mso-position-horizontal-relative:page;mso-position-vertical:absolute;mso-position-vertical-relative:page;v-text-anchor:top" coordsize="5770880,17780" o:gfxdata="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" path="m5770296,l1095057,r-10173,l1077277,,,,,17780r1077277,l1084884,17780r10173,l5770296,17780r,-17780xe" fillcolor="black" stroked="f">
               <v:path arrowok="t"/>
               <w10:wrap anchorx="page" anchory="page"/>
             </v:shape>
@@ -14245,6 +16234,7 @@
   <w:style w:type="paragraph" w:styleId="BodyText">
     <w:name w:val="Body Text"/>
     <w:basedOn w:val="Normal"/>
+    <w:link w:val="BodyTextChar"/>
     <w:uiPriority w:val="1"/>
     <w:qFormat/>
     <w:pPr>
@@ -14273,6 +16263,92 @@
       <w:spacing w:before="23"/>
       <w:ind w:left="48"/>
     </w:pPr>
+  </w:style>
+  <w:style w:type="character" w:customStyle="1" w:styleId="BodyTextChar">
+    <w:name w:val="Body Text Char"/>
+    <w:basedOn w:val="DefaultParagraphFont"/>
+    <w:link w:val="BodyText"/>
+    <w:uiPriority w:val="1"/>
+    <w:rsid w:val="001F36D4"/>
+    <w:rPr>
+      <w:rFonts w:ascii="Times New Roman" w:eastAsia="Times New Roman" w:hAnsi="Times New Roman" w:cs="Times New Roman"/>
+      <w:sz w:val="24"/>
+      <w:szCs w:val="24"/>
+      <w:lang w:val="id"/>
+    </w:rPr>
+  </w:style>
+  <w:style w:type="character" w:styleId="Hyperlink">
+    <w:name w:val="Hyperlink"/>
+    <w:basedOn w:val="DefaultParagraphFont"/>
+    <w:uiPriority w:val="99"/>
+    <w:unhideWhenUsed/>
+    <w:rsid w:val="008B2E8A"/>
+    <w:rPr>
+      <w:color w:val="0000FF" w:themeColor="hyperlink"/>
+      <w:u w:val="single"/>
+    </w:rPr>
+  </w:style>
+  <w:style w:type="character" w:styleId="UnresolvedMention">
+    <w:name w:val="Unresolved Mention"/>
+    <w:basedOn w:val="DefaultParagraphFont"/>
+    <w:uiPriority w:val="99"/>
+    <w:semiHidden/>
+    <w:unhideWhenUsed/>
+    <w:rsid w:val="008B2E8A"/>
+    <w:rPr>
+      <w:color w:val="605E5C"/>
+      <w:shd w:val="clear" w:color="auto" w:fill="E1DFDD"/>
+    </w:rPr>
+  </w:style>
+  <w:style w:type="paragraph" w:styleId="Header">
+    <w:name w:val="header"/>
+    <w:basedOn w:val="Normal"/>
+    <w:link w:val="HeaderChar"/>
+    <w:uiPriority w:val="99"/>
+    <w:unhideWhenUsed/>
+    <w:rsid w:val="00882775"/>
+    <w:pPr>
+      <w:tabs>
+        <w:tab w:val="center" w:pos="4513"/>
+        <w:tab w:val="right" w:pos="9026"/>
+      </w:tabs>
+    </w:pPr>
+  </w:style>
+  <w:style w:type="character" w:customStyle="1" w:styleId="HeaderChar">
+    <w:name w:val="Header Char"/>
+    <w:basedOn w:val="DefaultParagraphFont"/>
+    <w:link w:val="Header"/>
+    <w:uiPriority w:val="99"/>
+    <w:rsid w:val="00882775"/>
+    <w:rPr>
+      <w:rFonts w:ascii="Times New Roman" w:eastAsia="Times New Roman" w:hAnsi="Times New Roman" w:cs="Times New Roman"/>
+      <w:lang w:val="id"/>
+    </w:rPr>
+  </w:style>
+  <w:style w:type="paragraph" w:styleId="Footer">
+    <w:name w:val="footer"/>
+    <w:basedOn w:val="Normal"/>
+    <w:link w:val="FooterChar"/>
+    <w:uiPriority w:val="99"/>
+    <w:unhideWhenUsed/>
+    <w:rsid w:val="00882775"/>
+    <w:pPr>
+      <w:tabs>
+        <w:tab w:val="center" w:pos="4513"/>
+        <w:tab w:val="right" w:pos="9026"/>
+      </w:tabs>
+    </w:pPr>
+  </w:style>
+  <w:style w:type="character" w:customStyle="1" w:styleId="FooterChar">
+    <w:name w:val="Footer Char"/>
+    <w:basedOn w:val="DefaultParagraphFont"/>
+    <w:link w:val="Footer"/>
+    <w:uiPriority w:val="99"/>
+    <w:rsid w:val="00882775"/>
+    <w:rPr>
+      <w:rFonts w:ascii="Times New Roman" w:eastAsia="Times New Roman" w:hAnsi="Times New Roman" w:cs="Times New Roman"/>
+      <w:lang w:val="id"/>
+    </w:rPr>
   </w:style>
 </w:styles>
 </file>

</xml_diff>